<commit_message>
Base Text for the document
</commit_message>
<xml_diff>
--- a/URS-CBO3-KILR.docx
+++ b/URS-CBO3-KILR.docx
@@ -95,7 +95,7 @@
                   </w:tcPr>
                   <w:p>
                     <w:pPr>
-                      <w:pStyle w:val="NoSpacing"/>
+                      <w:pStyle w:val="a3"/>
                       <w:spacing w:line="360" w:lineRule="auto"/>
                       <w:jc w:val="center"/>
                       <w:rPr>
@@ -110,18 +110,8 @@
                         <w:sz w:val="24"/>
                         <w:szCs w:val="24"/>
                       </w:rPr>
-                      <w:t xml:space="preserve">Fontys </w:t>
+                      <w:t>Fontys Hogescholen</w:t>
                     </w:r>
-                    <w:proofErr w:type="spellStart"/>
-                    <w:r>
-                      <w:rPr>
-                        <w:rFonts w:asciiTheme="majorHAnsi" w:hAnsiTheme="majorHAnsi" w:cstheme="majorHAnsi"/>
-                        <w:sz w:val="24"/>
-                        <w:szCs w:val="24"/>
-                      </w:rPr>
-                      <w:t>Hogescholen</w:t>
-                    </w:r>
-                    <w:proofErr w:type="spellEnd"/>
                   </w:p>
                 </w:tc>
               </w:sdtContent>
@@ -151,7 +141,7 @@
                 <w:sdtContent>
                   <w:p>
                     <w:pPr>
-                      <w:pStyle w:val="NoSpacing"/>
+                      <w:pStyle w:val="a3"/>
                       <w:spacing w:line="360" w:lineRule="auto"/>
                       <w:jc w:val="center"/>
                       <w:rPr>
@@ -181,7 +171,7 @@
               </w:tcPr>
               <w:p>
                 <w:pPr>
-                  <w:pStyle w:val="NoSpacing"/>
+                  <w:pStyle w:val="a3"/>
                   <w:spacing w:line="360" w:lineRule="auto"/>
                   <w:jc w:val="center"/>
                   <w:rPr>
@@ -200,7 +190,7 @@
               </w:tcPr>
               <w:p>
                 <w:pPr>
-                  <w:pStyle w:val="NoSpacing"/>
+                  <w:pStyle w:val="a3"/>
                   <w:spacing w:line="360" w:lineRule="auto"/>
                   <w:jc w:val="center"/>
                   <w:rPr>
@@ -235,7 +225,7 @@
               </w:tcPr>
               <w:p>
                 <w:pPr>
-                  <w:pStyle w:val="NoSpacing"/>
+                  <w:pStyle w:val="a3"/>
                   <w:spacing w:line="360" w:lineRule="auto"/>
                   <w:jc w:val="center"/>
                   <w:rPr>
@@ -248,7 +238,7 @@
               </w:p>
               <w:p>
                 <w:pPr>
-                  <w:pStyle w:val="NoSpacing"/>
+                  <w:pStyle w:val="a3"/>
                   <w:spacing w:line="360" w:lineRule="auto"/>
                   <w:rPr>
                     <w:rFonts w:asciiTheme="majorHAnsi" w:hAnsiTheme="majorHAnsi" w:cstheme="majorHAnsi"/>
@@ -394,7 +384,7 @@
     </w:p>
     <w:p>
       <w:pPr>
-        <w:pStyle w:val="ListParagraph"/>
+        <w:pStyle w:val="ae"/>
         <w:spacing w:line="360" w:lineRule="auto"/>
         <w:rPr>
           <w:rFonts w:asciiTheme="majorHAnsi" w:hAnsiTheme="majorHAnsi" w:cstheme="majorHAnsi"/>
@@ -405,7 +395,7 @@
     </w:p>
     <w:p>
       <w:pPr>
-        <w:pStyle w:val="ListParagraph"/>
+        <w:pStyle w:val="ae"/>
         <w:spacing w:line="360" w:lineRule="auto"/>
         <w:rPr>
           <w:rFonts w:asciiTheme="majorHAnsi" w:hAnsiTheme="majorHAnsi" w:cstheme="majorHAnsi"/>
@@ -414,6 +404,712 @@
         </w:rPr>
       </w:pPr>
     </w:p>
+    <w:sdt>
+      <w:sdtPr>
+        <w:id w:val="706990596"/>
+        <w:docPartObj>
+          <w:docPartGallery w:val="Table of Contents"/>
+          <w:docPartUnique/>
+        </w:docPartObj>
+      </w:sdtPr>
+      <w:sdtEndPr>
+        <w:rPr>
+          <w:b/>
+          <w:bCs/>
+          <w:noProof/>
+        </w:rPr>
+      </w:sdtEndPr>
+      <w:sdtContent>
+        <w:p>
+          <w:pPr>
+            <w:rPr>
+              <w:rFonts w:asciiTheme="majorHAnsi" w:hAnsiTheme="majorHAnsi" w:cstheme="majorHAnsi"/>
+              <w:sz w:val="32"/>
+              <w:szCs w:val="28"/>
+            </w:rPr>
+          </w:pPr>
+          <w:r>
+            <w:rPr>
+              <w:rFonts w:asciiTheme="majorHAnsi" w:hAnsiTheme="majorHAnsi" w:cstheme="majorHAnsi"/>
+              <w:sz w:val="32"/>
+              <w:szCs w:val="28"/>
+            </w:rPr>
+            <w:t>Table of Contents</w:t>
+          </w:r>
+        </w:p>
+        <w:p>
+          <w:pPr>
+            <w:pStyle w:val="11"/>
+            <w:tabs>
+              <w:tab w:val="right" w:leader="dot" w:pos="9062"/>
+            </w:tabs>
+            <w:rPr>
+              <w:rFonts w:eastAsiaTheme="minorEastAsia" w:cs="Vrinda"/>
+              <w:noProof/>
+              <w:szCs w:val="28"/>
+              <w:lang w:val="nl-NL" w:eastAsia="nl-NL" w:bidi="as-IN"/>
+            </w:rPr>
+          </w:pPr>
+          <w:r>
+            <w:fldChar w:fldCharType="begin"/>
+          </w:r>
+          <w:r>
+            <w:instrText xml:space="preserve"> TOC \o "1-3" \h \z \u </w:instrText>
+          </w:r>
+          <w:r>
+            <w:fldChar w:fldCharType="separate"/>
+          </w:r>
+          <w:hyperlink w:anchor="_Toc32142994" w:history="1">
+            <w:r>
+              <w:rPr>
+                <w:rStyle w:val="ad"/>
+                <w:noProof/>
+              </w:rPr>
+              <w:t>Definitions, Acronyms and Abbreviations</w:t>
+            </w:r>
+            <w:r>
+              <w:rPr>
+                <w:noProof/>
+                <w:webHidden/>
+              </w:rPr>
+              <w:tab/>
+            </w:r>
+          </w:hyperlink>
+        </w:p>
+        <w:p>
+          <w:pPr>
+            <w:pStyle w:val="11"/>
+            <w:tabs>
+              <w:tab w:val="left" w:pos="440"/>
+              <w:tab w:val="right" w:leader="dot" w:pos="9062"/>
+            </w:tabs>
+            <w:rPr>
+              <w:rFonts w:eastAsiaTheme="minorEastAsia" w:cs="Vrinda"/>
+              <w:noProof/>
+              <w:szCs w:val="28"/>
+              <w:lang w:val="nl-NL" w:eastAsia="nl-NL" w:bidi="as-IN"/>
+            </w:rPr>
+          </w:pPr>
+          <w:hyperlink w:anchor="_Toc32142995" w:history="1">
+            <w:r>
+              <w:rPr>
+                <w:rStyle w:val="ad"/>
+                <w:noProof/>
+              </w:rPr>
+              <w:t>1</w:t>
+            </w:r>
+            <w:r>
+              <w:rPr>
+                <w:rFonts w:eastAsiaTheme="minorEastAsia" w:cs="Vrinda"/>
+                <w:noProof/>
+                <w:szCs w:val="28"/>
+                <w:lang w:val="nl-NL" w:eastAsia="nl-NL" w:bidi="as-IN"/>
+              </w:rPr>
+              <w:tab/>
+            </w:r>
+            <w:r>
+              <w:rPr>
+                <w:rStyle w:val="ad"/>
+                <w:noProof/>
+              </w:rPr>
+              <w:t>Introduction</w:t>
+            </w:r>
+            <w:r>
+              <w:rPr>
+                <w:noProof/>
+                <w:webHidden/>
+              </w:rPr>
+              <w:tab/>
+            </w:r>
+          </w:hyperlink>
+        </w:p>
+        <w:p>
+          <w:pPr>
+            <w:pStyle w:val="21"/>
+            <w:tabs>
+              <w:tab w:val="left" w:pos="880"/>
+              <w:tab w:val="right" w:leader="dot" w:pos="9062"/>
+            </w:tabs>
+            <w:rPr>
+              <w:rFonts w:eastAsiaTheme="minorEastAsia" w:cs="Vrinda"/>
+              <w:noProof/>
+              <w:szCs w:val="28"/>
+              <w:lang w:val="nl-NL" w:eastAsia="nl-NL" w:bidi="as-IN"/>
+            </w:rPr>
+          </w:pPr>
+          <w:hyperlink w:anchor="_Toc32142996" w:history="1">
+            <w:r>
+              <w:rPr>
+                <w:rStyle w:val="ad"/>
+                <w:noProof/>
+              </w:rPr>
+              <w:t>1.1</w:t>
+            </w:r>
+            <w:r>
+              <w:rPr>
+                <w:rFonts w:eastAsiaTheme="minorEastAsia" w:cs="Vrinda"/>
+                <w:noProof/>
+                <w:szCs w:val="28"/>
+                <w:lang w:val="nl-NL" w:eastAsia="nl-NL" w:bidi="as-IN"/>
+              </w:rPr>
+              <w:tab/>
+            </w:r>
+            <w:r>
+              <w:rPr>
+                <w:rStyle w:val="ad"/>
+                <w:noProof/>
+              </w:rPr>
+              <w:t>Document Purpose</w:t>
+            </w:r>
+            <w:r>
+              <w:rPr>
+                <w:noProof/>
+                <w:webHidden/>
+              </w:rPr>
+              <w:tab/>
+            </w:r>
+          </w:hyperlink>
+        </w:p>
+        <w:p>
+          <w:pPr>
+            <w:pStyle w:val="21"/>
+            <w:tabs>
+              <w:tab w:val="left" w:pos="880"/>
+              <w:tab w:val="right" w:leader="dot" w:pos="9062"/>
+            </w:tabs>
+            <w:rPr>
+              <w:rFonts w:eastAsiaTheme="minorEastAsia" w:cs="Vrinda"/>
+              <w:noProof/>
+              <w:szCs w:val="28"/>
+              <w:lang w:val="nl-NL" w:eastAsia="nl-NL" w:bidi="as-IN"/>
+            </w:rPr>
+          </w:pPr>
+          <w:hyperlink w:anchor="_Toc32142997" w:history="1">
+            <w:r>
+              <w:rPr>
+                <w:rStyle w:val="ad"/>
+                <w:noProof/>
+              </w:rPr>
+              <w:t>1.2</w:t>
+            </w:r>
+            <w:r>
+              <w:rPr>
+                <w:rFonts w:eastAsiaTheme="minorEastAsia" w:cs="Vrinda"/>
+                <w:noProof/>
+                <w:szCs w:val="28"/>
+                <w:lang w:val="nl-NL" w:eastAsia="nl-NL" w:bidi="as-IN"/>
+              </w:rPr>
+              <w:tab/>
+            </w:r>
+            <w:r>
+              <w:rPr>
+                <w:rStyle w:val="ad"/>
+                <w:noProof/>
+              </w:rPr>
+              <w:t>Document Overview</w:t>
+            </w:r>
+            <w:r>
+              <w:rPr>
+                <w:noProof/>
+                <w:webHidden/>
+              </w:rPr>
+              <w:tab/>
+            </w:r>
+          </w:hyperlink>
+        </w:p>
+        <w:p>
+          <w:pPr>
+            <w:pStyle w:val="11"/>
+            <w:tabs>
+              <w:tab w:val="left" w:pos="440"/>
+              <w:tab w:val="right" w:leader="dot" w:pos="9062"/>
+            </w:tabs>
+            <w:rPr>
+              <w:rFonts w:eastAsiaTheme="minorEastAsia" w:cs="Vrinda"/>
+              <w:noProof/>
+              <w:szCs w:val="28"/>
+              <w:lang w:val="nl-NL" w:eastAsia="nl-NL" w:bidi="as-IN"/>
+            </w:rPr>
+          </w:pPr>
+          <w:hyperlink w:anchor="_Toc32142998" w:history="1">
+            <w:r>
+              <w:rPr>
+                <w:rStyle w:val="ad"/>
+                <w:noProof/>
+              </w:rPr>
+              <w:t>2</w:t>
+            </w:r>
+            <w:r>
+              <w:rPr>
+                <w:rFonts w:eastAsiaTheme="minorEastAsia" w:cs="Vrinda"/>
+                <w:noProof/>
+                <w:szCs w:val="28"/>
+                <w:lang w:val="nl-NL" w:eastAsia="nl-NL" w:bidi="as-IN"/>
+              </w:rPr>
+              <w:tab/>
+            </w:r>
+            <w:r>
+              <w:rPr>
+                <w:rStyle w:val="ad"/>
+                <w:noProof/>
+              </w:rPr>
+              <w:t>Background</w:t>
+            </w:r>
+            <w:r>
+              <w:rPr>
+                <w:noProof/>
+                <w:webHidden/>
+              </w:rPr>
+              <w:tab/>
+            </w:r>
+          </w:hyperlink>
+        </w:p>
+        <w:p>
+          <w:pPr>
+            <w:pStyle w:val="21"/>
+            <w:tabs>
+              <w:tab w:val="left" w:pos="880"/>
+              <w:tab w:val="right" w:leader="dot" w:pos="9062"/>
+            </w:tabs>
+            <w:rPr>
+              <w:rFonts w:eastAsiaTheme="minorEastAsia" w:cs="Vrinda"/>
+              <w:noProof/>
+              <w:szCs w:val="28"/>
+              <w:lang w:val="nl-NL" w:eastAsia="nl-NL" w:bidi="as-IN"/>
+            </w:rPr>
+          </w:pPr>
+          <w:hyperlink w:anchor="_Toc32142999" w:history="1">
+            <w:r>
+              <w:rPr>
+                <w:rStyle w:val="ad"/>
+                <w:noProof/>
+              </w:rPr>
+              <w:t>2.1</w:t>
+            </w:r>
+            <w:r>
+              <w:rPr>
+                <w:rFonts w:eastAsiaTheme="minorEastAsia" w:cs="Vrinda"/>
+                <w:noProof/>
+                <w:szCs w:val="28"/>
+                <w:lang w:val="nl-NL" w:eastAsia="nl-NL" w:bidi="as-IN"/>
+              </w:rPr>
+              <w:tab/>
+            </w:r>
+            <w:r>
+              <w:rPr>
+                <w:rStyle w:val="ad"/>
+                <w:noProof/>
+              </w:rPr>
+              <w:t>Scope and Objectives</w:t>
+            </w:r>
+            <w:r>
+              <w:rPr>
+                <w:noProof/>
+                <w:webHidden/>
+              </w:rPr>
+              <w:tab/>
+            </w:r>
+          </w:hyperlink>
+        </w:p>
+        <w:p>
+          <w:pPr>
+            <w:pStyle w:val="11"/>
+            <w:tabs>
+              <w:tab w:val="left" w:pos="440"/>
+              <w:tab w:val="right" w:leader="dot" w:pos="9062"/>
+            </w:tabs>
+            <w:rPr>
+              <w:rFonts w:eastAsiaTheme="minorEastAsia" w:cs="Vrinda"/>
+              <w:noProof/>
+              <w:szCs w:val="28"/>
+              <w:lang w:val="nl-NL" w:eastAsia="nl-NL" w:bidi="as-IN"/>
+            </w:rPr>
+          </w:pPr>
+          <w:hyperlink w:anchor="_Toc32143000" w:history="1">
+            <w:r>
+              <w:rPr>
+                <w:rStyle w:val="ad"/>
+                <w:noProof/>
+              </w:rPr>
+              <w:t>3</w:t>
+            </w:r>
+            <w:r>
+              <w:rPr>
+                <w:rFonts w:eastAsiaTheme="minorEastAsia" w:cs="Vrinda"/>
+                <w:noProof/>
+                <w:szCs w:val="28"/>
+                <w:lang w:val="nl-NL" w:eastAsia="nl-NL" w:bidi="as-IN"/>
+              </w:rPr>
+              <w:tab/>
+            </w:r>
+            <w:r>
+              <w:rPr>
+                <w:rStyle w:val="ad"/>
+                <w:noProof/>
+              </w:rPr>
+              <w:t>Stakeholder and User Analysis</w:t>
+            </w:r>
+            <w:r>
+              <w:rPr>
+                <w:noProof/>
+                <w:webHidden/>
+              </w:rPr>
+              <w:tab/>
+            </w:r>
+          </w:hyperlink>
+        </w:p>
+        <w:p>
+          <w:pPr>
+            <w:pStyle w:val="11"/>
+            <w:tabs>
+              <w:tab w:val="left" w:pos="440"/>
+              <w:tab w:val="right" w:leader="dot" w:pos="9062"/>
+            </w:tabs>
+            <w:rPr>
+              <w:rFonts w:eastAsiaTheme="minorEastAsia" w:cs="Vrinda"/>
+              <w:noProof/>
+              <w:szCs w:val="28"/>
+              <w:lang w:val="nl-NL" w:eastAsia="nl-NL" w:bidi="as-IN"/>
+            </w:rPr>
+          </w:pPr>
+          <w:hyperlink w:anchor="_Toc32143001" w:history="1">
+            <w:r>
+              <w:rPr>
+                <w:rStyle w:val="ad"/>
+                <w:noProof/>
+              </w:rPr>
+              <w:t>4</w:t>
+            </w:r>
+            <w:r>
+              <w:rPr>
+                <w:rFonts w:eastAsiaTheme="minorEastAsia" w:cs="Vrinda"/>
+                <w:noProof/>
+                <w:szCs w:val="28"/>
+                <w:lang w:val="nl-NL" w:eastAsia="nl-NL" w:bidi="as-IN"/>
+              </w:rPr>
+              <w:tab/>
+            </w:r>
+            <w:r>
+              <w:rPr>
+                <w:rStyle w:val="ad"/>
+                <w:noProof/>
+              </w:rPr>
+              <w:t>User Requirements</w:t>
+            </w:r>
+            <w:r>
+              <w:rPr>
+                <w:noProof/>
+                <w:webHidden/>
+              </w:rPr>
+              <w:tab/>
+            </w:r>
+          </w:hyperlink>
+        </w:p>
+        <w:p>
+          <w:pPr>
+            <w:pStyle w:val="21"/>
+            <w:tabs>
+              <w:tab w:val="left" w:pos="880"/>
+              <w:tab w:val="right" w:leader="dot" w:pos="9062"/>
+            </w:tabs>
+            <w:rPr>
+              <w:rFonts w:eastAsiaTheme="minorEastAsia" w:cs="Vrinda"/>
+              <w:noProof/>
+              <w:szCs w:val="28"/>
+              <w:lang w:val="nl-NL" w:eastAsia="nl-NL" w:bidi="as-IN"/>
+            </w:rPr>
+          </w:pPr>
+          <w:hyperlink w:anchor="_Toc32143002" w:history="1">
+            <w:r>
+              <w:rPr>
+                <w:rStyle w:val="ad"/>
+                <w:noProof/>
+              </w:rPr>
+              <w:t>4.1</w:t>
+            </w:r>
+            <w:r>
+              <w:rPr>
+                <w:rFonts w:eastAsiaTheme="minorEastAsia" w:cs="Vrinda"/>
+                <w:noProof/>
+                <w:szCs w:val="28"/>
+                <w:lang w:val="nl-NL" w:eastAsia="nl-NL" w:bidi="as-IN"/>
+              </w:rPr>
+              <w:tab/>
+            </w:r>
+            <w:r>
+              <w:rPr>
+                <w:rStyle w:val="ad"/>
+                <w:noProof/>
+              </w:rPr>
+              <w:t>Functional Requirements</w:t>
+            </w:r>
+            <w:r>
+              <w:rPr>
+                <w:noProof/>
+                <w:webHidden/>
+              </w:rPr>
+              <w:tab/>
+            </w:r>
+          </w:hyperlink>
+        </w:p>
+        <w:p>
+          <w:pPr>
+            <w:pStyle w:val="21"/>
+            <w:tabs>
+              <w:tab w:val="left" w:pos="880"/>
+              <w:tab w:val="right" w:leader="dot" w:pos="9062"/>
+            </w:tabs>
+            <w:rPr>
+              <w:rFonts w:eastAsiaTheme="minorEastAsia" w:cs="Vrinda"/>
+              <w:noProof/>
+              <w:szCs w:val="28"/>
+              <w:lang w:val="nl-NL" w:eastAsia="nl-NL" w:bidi="as-IN"/>
+            </w:rPr>
+          </w:pPr>
+          <w:hyperlink w:anchor="_Toc32143003" w:history="1">
+            <w:r>
+              <w:rPr>
+                <w:rStyle w:val="ad"/>
+                <w:noProof/>
+              </w:rPr>
+              <w:t>4.2</w:t>
+            </w:r>
+            <w:r>
+              <w:rPr>
+                <w:rFonts w:eastAsiaTheme="minorEastAsia" w:cs="Vrinda"/>
+                <w:noProof/>
+                <w:szCs w:val="28"/>
+                <w:lang w:val="nl-NL" w:eastAsia="nl-NL" w:bidi="as-IN"/>
+              </w:rPr>
+              <w:tab/>
+            </w:r>
+            <w:r>
+              <w:rPr>
+                <w:rStyle w:val="ad"/>
+                <w:noProof/>
+              </w:rPr>
+              <w:t>Non-Functional Requirements</w:t>
+            </w:r>
+            <w:r>
+              <w:rPr>
+                <w:noProof/>
+                <w:webHidden/>
+              </w:rPr>
+              <w:tab/>
+            </w:r>
+          </w:hyperlink>
+        </w:p>
+        <w:p>
+          <w:pPr>
+            <w:pStyle w:val="11"/>
+            <w:tabs>
+              <w:tab w:val="left" w:pos="440"/>
+              <w:tab w:val="right" w:leader="dot" w:pos="9062"/>
+            </w:tabs>
+            <w:rPr>
+              <w:rFonts w:eastAsiaTheme="minorEastAsia" w:cs="Vrinda"/>
+              <w:noProof/>
+              <w:szCs w:val="28"/>
+              <w:lang w:val="nl-NL" w:eastAsia="nl-NL" w:bidi="as-IN"/>
+            </w:rPr>
+          </w:pPr>
+          <w:hyperlink w:anchor="_Toc32143004" w:history="1">
+            <w:r>
+              <w:rPr>
+                <w:rStyle w:val="ad"/>
+                <w:noProof/>
+              </w:rPr>
+              <w:t>5</w:t>
+            </w:r>
+            <w:r>
+              <w:rPr>
+                <w:rFonts w:eastAsiaTheme="minorEastAsia" w:cs="Vrinda"/>
+                <w:noProof/>
+                <w:szCs w:val="28"/>
+                <w:lang w:val="nl-NL" w:eastAsia="nl-NL" w:bidi="as-IN"/>
+              </w:rPr>
+              <w:tab/>
+            </w:r>
+            <w:r>
+              <w:rPr>
+                <w:rStyle w:val="ad"/>
+                <w:noProof/>
+              </w:rPr>
+              <w:t>Assumptions/Constraints</w:t>
+            </w:r>
+            <w:r>
+              <w:rPr>
+                <w:noProof/>
+                <w:webHidden/>
+              </w:rPr>
+              <w:tab/>
+            </w:r>
+          </w:hyperlink>
+        </w:p>
+        <w:p>
+          <w:pPr>
+            <w:pStyle w:val="11"/>
+            <w:tabs>
+              <w:tab w:val="left" w:pos="440"/>
+              <w:tab w:val="right" w:leader="dot" w:pos="9062"/>
+            </w:tabs>
+            <w:rPr>
+              <w:rFonts w:eastAsiaTheme="minorEastAsia" w:cs="Vrinda"/>
+              <w:noProof/>
+              <w:szCs w:val="28"/>
+              <w:lang w:val="nl-NL" w:eastAsia="nl-NL" w:bidi="as-IN"/>
+            </w:rPr>
+          </w:pPr>
+          <w:hyperlink w:anchor="_Toc32143005" w:history="1">
+            <w:r>
+              <w:rPr>
+                <w:rStyle w:val="ad"/>
+                <w:noProof/>
+              </w:rPr>
+              <w:t>6</w:t>
+            </w:r>
+            <w:r>
+              <w:rPr>
+                <w:rFonts w:eastAsiaTheme="minorEastAsia" w:cs="Vrinda"/>
+                <w:noProof/>
+                <w:szCs w:val="28"/>
+                <w:lang w:val="nl-NL" w:eastAsia="nl-NL" w:bidi="as-IN"/>
+              </w:rPr>
+              <w:tab/>
+            </w:r>
+            <w:r>
+              <w:rPr>
+                <w:rStyle w:val="ad"/>
+                <w:noProof/>
+              </w:rPr>
+              <w:t>Use Case Models</w:t>
+            </w:r>
+            <w:r>
+              <w:rPr>
+                <w:noProof/>
+                <w:webHidden/>
+              </w:rPr>
+              <w:tab/>
+            </w:r>
+          </w:hyperlink>
+        </w:p>
+        <w:p>
+          <w:pPr>
+            <w:pStyle w:val="11"/>
+            <w:tabs>
+              <w:tab w:val="left" w:pos="440"/>
+              <w:tab w:val="right" w:leader="dot" w:pos="9062"/>
+            </w:tabs>
+            <w:rPr>
+              <w:rFonts w:eastAsiaTheme="minorEastAsia" w:cs="Vrinda"/>
+              <w:noProof/>
+              <w:szCs w:val="28"/>
+              <w:lang w:val="nl-NL" w:eastAsia="nl-NL" w:bidi="as-IN"/>
+            </w:rPr>
+          </w:pPr>
+          <w:hyperlink w:anchor="_Toc32143006" w:history="1">
+            <w:r>
+              <w:rPr>
+                <w:rStyle w:val="ad"/>
+                <w:noProof/>
+                <w:lang w:val="en-GB"/>
+              </w:rPr>
+              <w:t>7</w:t>
+            </w:r>
+            <w:r>
+              <w:rPr>
+                <w:rFonts w:eastAsiaTheme="minorEastAsia" w:cs="Vrinda"/>
+                <w:noProof/>
+                <w:szCs w:val="28"/>
+                <w:lang w:val="nl-NL" w:eastAsia="nl-NL" w:bidi="as-IN"/>
+              </w:rPr>
+              <w:tab/>
+            </w:r>
+            <w:r>
+              <w:rPr>
+                <w:rStyle w:val="ad"/>
+                <w:noProof/>
+                <w:lang w:val="en-GB"/>
+              </w:rPr>
+              <w:t>GUI</w:t>
+            </w:r>
+            <w:r>
+              <w:rPr>
+                <w:noProof/>
+                <w:webHidden/>
+              </w:rPr>
+              <w:tab/>
+            </w:r>
+          </w:hyperlink>
+        </w:p>
+        <w:p>
+          <w:pPr>
+            <w:pStyle w:val="11"/>
+            <w:tabs>
+              <w:tab w:val="left" w:pos="440"/>
+              <w:tab w:val="right" w:leader="dot" w:pos="9062"/>
+            </w:tabs>
+            <w:rPr>
+              <w:rFonts w:eastAsiaTheme="minorEastAsia" w:cs="Vrinda"/>
+              <w:noProof/>
+              <w:szCs w:val="28"/>
+              <w:lang w:val="nl-NL" w:eastAsia="nl-NL" w:bidi="as-IN"/>
+            </w:rPr>
+          </w:pPr>
+          <w:hyperlink w:anchor="_Toc32143007" w:history="1">
+            <w:r>
+              <w:rPr>
+                <w:rStyle w:val="ad"/>
+                <w:noProof/>
+              </w:rPr>
+              <w:t>8</w:t>
+            </w:r>
+            <w:r>
+              <w:rPr>
+                <w:rFonts w:eastAsiaTheme="minorEastAsia" w:cs="Vrinda"/>
+                <w:noProof/>
+                <w:szCs w:val="28"/>
+                <w:lang w:val="nl-NL" w:eastAsia="nl-NL" w:bidi="as-IN"/>
+              </w:rPr>
+              <w:tab/>
+            </w:r>
+            <w:r>
+              <w:rPr>
+                <w:rStyle w:val="ad"/>
+                <w:noProof/>
+              </w:rPr>
+              <w:t>Website Wireframes (if not applicable, remove section)</w:t>
+            </w:r>
+            <w:r>
+              <w:rPr>
+                <w:noProof/>
+                <w:webHidden/>
+              </w:rPr>
+              <w:tab/>
+            </w:r>
+            <w:bookmarkStart w:id="0" w:name="_GoBack"/>
+            <w:bookmarkEnd w:id="0"/>
+          </w:hyperlink>
+        </w:p>
+        <w:p>
+          <w:pPr>
+            <w:rPr>
+              <w:b/>
+              <w:bCs/>
+              <w:noProof/>
+            </w:rPr>
+          </w:pPr>
+          <w:r>
+            <w:rPr>
+              <w:b/>
+              <w:bCs/>
+              <w:noProof/>
+            </w:rPr>
+            <w:fldChar w:fldCharType="end"/>
+          </w:r>
+        </w:p>
+      </w:sdtContent>
+    </w:sdt>
     <w:p>
       <w:pPr>
         <w:spacing w:line="360" w:lineRule="auto"/>
@@ -426,7 +1122,7 @@
     </w:p>
     <w:p>
       <w:pPr>
-        <w:pStyle w:val="ListParagraph"/>
+        <w:pStyle w:val="ae"/>
         <w:spacing w:line="360" w:lineRule="auto"/>
         <w:rPr>
           <w:rFonts w:asciiTheme="majorHAnsi" w:hAnsiTheme="majorHAnsi" w:cstheme="majorHAnsi"/>
@@ -434,8 +1130,1929 @@
           <w:szCs w:val="24"/>
         </w:rPr>
       </w:pPr>
-      <w:bookmarkStart w:id="0" w:name="_GoBack"/>
-      <w:bookmarkEnd w:id="0"/>
+    </w:p>
+    <w:p>
+      <w:pPr>
+        <w:pStyle w:val="ae"/>
+        <w:spacing w:line="360" w:lineRule="auto"/>
+        <w:rPr>
+          <w:rFonts w:asciiTheme="majorHAnsi" w:hAnsiTheme="majorHAnsi" w:cstheme="majorHAnsi"/>
+          <w:sz w:val="24"/>
+          <w:szCs w:val="24"/>
+        </w:rPr>
+      </w:pPr>
+    </w:p>
+    <w:p>
+      <w:pPr>
+        <w:pStyle w:val="ae"/>
+        <w:spacing w:line="360" w:lineRule="auto"/>
+        <w:rPr>
+          <w:rFonts w:asciiTheme="majorHAnsi" w:hAnsiTheme="majorHAnsi" w:cstheme="majorHAnsi"/>
+          <w:sz w:val="24"/>
+          <w:szCs w:val="24"/>
+        </w:rPr>
+      </w:pPr>
+    </w:p>
+    <w:p>
+      <w:pPr>
+        <w:pStyle w:val="ae"/>
+        <w:spacing w:line="360" w:lineRule="auto"/>
+        <w:rPr>
+          <w:rFonts w:asciiTheme="majorHAnsi" w:hAnsiTheme="majorHAnsi" w:cstheme="majorHAnsi"/>
+          <w:sz w:val="24"/>
+          <w:szCs w:val="24"/>
+        </w:rPr>
+      </w:pPr>
+    </w:p>
+    <w:p>
+      <w:pPr>
+        <w:pStyle w:val="ae"/>
+        <w:spacing w:line="360" w:lineRule="auto"/>
+        <w:rPr>
+          <w:rFonts w:asciiTheme="majorHAnsi" w:hAnsiTheme="majorHAnsi" w:cstheme="majorHAnsi"/>
+          <w:sz w:val="24"/>
+          <w:szCs w:val="24"/>
+        </w:rPr>
+      </w:pPr>
+    </w:p>
+    <w:p>
+      <w:pPr>
+        <w:pStyle w:val="ae"/>
+        <w:spacing w:line="360" w:lineRule="auto"/>
+        <w:rPr>
+          <w:rFonts w:asciiTheme="majorHAnsi" w:hAnsiTheme="majorHAnsi" w:cstheme="majorHAnsi"/>
+          <w:sz w:val="24"/>
+          <w:szCs w:val="24"/>
+        </w:rPr>
+      </w:pPr>
+    </w:p>
+    <w:p>
+      <w:pPr>
+        <w:pStyle w:val="ae"/>
+        <w:spacing w:line="360" w:lineRule="auto"/>
+        <w:rPr>
+          <w:rFonts w:asciiTheme="majorHAnsi" w:hAnsiTheme="majorHAnsi" w:cstheme="majorHAnsi"/>
+          <w:sz w:val="24"/>
+          <w:szCs w:val="24"/>
+        </w:rPr>
+      </w:pPr>
+    </w:p>
+    <w:p>
+      <w:pPr>
+        <w:pStyle w:val="ae"/>
+        <w:spacing w:line="360" w:lineRule="auto"/>
+        <w:rPr>
+          <w:rFonts w:asciiTheme="majorHAnsi" w:hAnsiTheme="majorHAnsi" w:cstheme="majorHAnsi"/>
+          <w:sz w:val="24"/>
+          <w:szCs w:val="24"/>
+        </w:rPr>
+      </w:pPr>
+    </w:p>
+    <w:p>
+      <w:pPr>
+        <w:pStyle w:val="ae"/>
+        <w:spacing w:line="360" w:lineRule="auto"/>
+        <w:rPr>
+          <w:rFonts w:asciiTheme="majorHAnsi" w:hAnsiTheme="majorHAnsi" w:cstheme="majorHAnsi"/>
+          <w:sz w:val="24"/>
+          <w:szCs w:val="24"/>
+        </w:rPr>
+      </w:pPr>
+    </w:p>
+    <w:p>
+      <w:pPr>
+        <w:pStyle w:val="ae"/>
+        <w:spacing w:line="360" w:lineRule="auto"/>
+        <w:rPr>
+          <w:rFonts w:asciiTheme="majorHAnsi" w:hAnsiTheme="majorHAnsi" w:cstheme="majorHAnsi"/>
+          <w:sz w:val="24"/>
+          <w:szCs w:val="24"/>
+        </w:rPr>
+      </w:pPr>
+    </w:p>
+    <w:p>
+      <w:pPr>
+        <w:pStyle w:val="ae"/>
+        <w:spacing w:line="360" w:lineRule="auto"/>
+        <w:rPr>
+          <w:rFonts w:asciiTheme="majorHAnsi" w:hAnsiTheme="majorHAnsi" w:cstheme="majorHAnsi"/>
+          <w:sz w:val="24"/>
+          <w:szCs w:val="24"/>
+        </w:rPr>
+      </w:pPr>
+    </w:p>
+    <w:p>
+      <w:pPr>
+        <w:pStyle w:val="ae"/>
+        <w:spacing w:line="360" w:lineRule="auto"/>
+        <w:rPr>
+          <w:rFonts w:asciiTheme="majorHAnsi" w:hAnsiTheme="majorHAnsi" w:cstheme="majorHAnsi"/>
+          <w:sz w:val="26"/>
+          <w:szCs w:val="26"/>
+        </w:rPr>
+      </w:pPr>
+      <w:r>
+        <w:rPr>
+          <w:rFonts w:asciiTheme="majorHAnsi" w:hAnsiTheme="majorHAnsi" w:cstheme="majorHAnsi"/>
+          <w:sz w:val="26"/>
+          <w:szCs w:val="26"/>
+        </w:rPr>
+        <w:lastRenderedPageBreak/>
+        <w:t>1</w:t>
+      </w:r>
+      <w:r>
+        <w:rPr>
+          <w:rFonts w:asciiTheme="majorHAnsi" w:hAnsiTheme="majorHAnsi" w:cstheme="majorHAnsi"/>
+          <w:sz w:val="26"/>
+          <w:szCs w:val="26"/>
+        </w:rPr>
+        <w:tab/>
+        <w:t>Introduction</w:t>
+      </w:r>
+    </w:p>
+    <w:p>
+      <w:pPr>
+        <w:pStyle w:val="ae"/>
+        <w:spacing w:line="360" w:lineRule="auto"/>
+        <w:rPr>
+          <w:rFonts w:asciiTheme="majorHAnsi" w:hAnsiTheme="majorHAnsi" w:cstheme="majorHAnsi"/>
+          <w:sz w:val="26"/>
+          <w:szCs w:val="26"/>
+        </w:rPr>
+      </w:pPr>
+      <w:r>
+        <w:rPr>
+          <w:rFonts w:asciiTheme="majorHAnsi" w:hAnsiTheme="majorHAnsi" w:cstheme="majorHAnsi"/>
+          <w:sz w:val="26"/>
+          <w:szCs w:val="26"/>
+        </w:rPr>
+        <w:t>1.1</w:t>
+      </w:r>
+      <w:r>
+        <w:rPr>
+          <w:rFonts w:asciiTheme="majorHAnsi" w:hAnsiTheme="majorHAnsi" w:cstheme="majorHAnsi"/>
+          <w:sz w:val="26"/>
+          <w:szCs w:val="26"/>
+        </w:rPr>
+        <w:tab/>
+        <w:t>Document Purpose</w:t>
+      </w:r>
+    </w:p>
+    <w:p>
+      <w:pPr>
+        <w:pStyle w:val="ae"/>
+        <w:spacing w:line="360" w:lineRule="auto"/>
+        <w:rPr>
+          <w:rFonts w:asciiTheme="majorHAnsi" w:hAnsiTheme="majorHAnsi" w:cstheme="majorHAnsi"/>
+          <w:sz w:val="24"/>
+          <w:szCs w:val="24"/>
+        </w:rPr>
+      </w:pPr>
+      <w:r>
+        <w:rPr>
+          <w:rFonts w:asciiTheme="majorHAnsi" w:hAnsiTheme="majorHAnsi" w:cstheme="majorHAnsi"/>
+          <w:sz w:val="24"/>
+          <w:szCs w:val="24"/>
+        </w:rPr>
+        <w:t xml:space="preserve">The purpose of this document is to contain all of the user requirements and to list all of them in a consumable way for the client. </w:t>
+      </w:r>
+    </w:p>
+    <w:p>
+      <w:pPr>
+        <w:pStyle w:val="ae"/>
+        <w:spacing w:line="360" w:lineRule="auto"/>
+        <w:rPr>
+          <w:rFonts w:asciiTheme="majorHAnsi" w:hAnsiTheme="majorHAnsi" w:cstheme="majorHAnsi"/>
+          <w:sz w:val="26"/>
+          <w:szCs w:val="26"/>
+        </w:rPr>
+      </w:pPr>
+      <w:r>
+        <w:rPr>
+          <w:rFonts w:asciiTheme="majorHAnsi" w:hAnsiTheme="majorHAnsi" w:cstheme="majorHAnsi"/>
+          <w:sz w:val="26"/>
+          <w:szCs w:val="26"/>
+        </w:rPr>
+        <w:t>1.2</w:t>
+      </w:r>
+      <w:r>
+        <w:rPr>
+          <w:rFonts w:asciiTheme="majorHAnsi" w:hAnsiTheme="majorHAnsi" w:cstheme="majorHAnsi"/>
+          <w:sz w:val="26"/>
+          <w:szCs w:val="26"/>
+        </w:rPr>
+        <w:tab/>
+        <w:t>Document Overview</w:t>
+      </w:r>
+      <w:r>
+        <w:rPr>
+          <w:rFonts w:asciiTheme="majorHAnsi" w:hAnsiTheme="majorHAnsi" w:cstheme="majorHAnsi"/>
+          <w:sz w:val="26"/>
+          <w:szCs w:val="26"/>
+        </w:rPr>
+        <w:tab/>
+      </w:r>
+    </w:p>
+    <w:p>
+      <w:pPr>
+        <w:pStyle w:val="ae"/>
+        <w:spacing w:line="360" w:lineRule="auto"/>
+        <w:rPr>
+          <w:rFonts w:asciiTheme="majorHAnsi" w:hAnsiTheme="majorHAnsi" w:cstheme="majorHAnsi"/>
+          <w:sz w:val="24"/>
+          <w:szCs w:val="24"/>
+        </w:rPr>
+      </w:pPr>
+      <w:r>
+        <w:rPr>
+          <w:rFonts w:asciiTheme="majorHAnsi" w:hAnsiTheme="majorHAnsi" w:cstheme="majorHAnsi"/>
+          <w:sz w:val="24"/>
+          <w:szCs w:val="24"/>
+        </w:rPr>
+        <w:t>[Give an overview of the chapters following; e.g. Section 2 provides a general description of the product(s) and the factors that affect their requirements]</w:t>
+      </w:r>
+    </w:p>
+    <w:p>
+      <w:pPr>
+        <w:pStyle w:val="ae"/>
+        <w:spacing w:line="360" w:lineRule="auto"/>
+        <w:rPr>
+          <w:rFonts w:asciiTheme="majorHAnsi" w:hAnsiTheme="majorHAnsi" w:cstheme="majorHAnsi"/>
+          <w:sz w:val="24"/>
+          <w:szCs w:val="24"/>
+        </w:rPr>
+      </w:pPr>
+    </w:p>
+    <w:p>
+      <w:pPr>
+        <w:pStyle w:val="ae"/>
+        <w:spacing w:line="360" w:lineRule="auto"/>
+        <w:rPr>
+          <w:rFonts w:asciiTheme="majorHAnsi" w:hAnsiTheme="majorHAnsi" w:cstheme="majorHAnsi"/>
+          <w:sz w:val="24"/>
+          <w:szCs w:val="24"/>
+        </w:rPr>
+      </w:pPr>
+    </w:p>
+    <w:p>
+      <w:pPr>
+        <w:pStyle w:val="ae"/>
+        <w:spacing w:line="360" w:lineRule="auto"/>
+        <w:rPr>
+          <w:rFonts w:asciiTheme="majorHAnsi" w:hAnsiTheme="majorHAnsi" w:cstheme="majorHAnsi"/>
+          <w:sz w:val="24"/>
+          <w:szCs w:val="24"/>
+        </w:rPr>
+      </w:pPr>
+    </w:p>
+    <w:p>
+      <w:pPr>
+        <w:pStyle w:val="ae"/>
+        <w:spacing w:line="360" w:lineRule="auto"/>
+        <w:rPr>
+          <w:rFonts w:asciiTheme="majorHAnsi" w:hAnsiTheme="majorHAnsi" w:cstheme="majorHAnsi"/>
+          <w:sz w:val="24"/>
+          <w:szCs w:val="24"/>
+        </w:rPr>
+      </w:pPr>
+    </w:p>
+    <w:p>
+      <w:pPr>
+        <w:pStyle w:val="ae"/>
+        <w:spacing w:line="360" w:lineRule="auto"/>
+        <w:rPr>
+          <w:rFonts w:asciiTheme="majorHAnsi" w:hAnsiTheme="majorHAnsi" w:cstheme="majorHAnsi"/>
+          <w:sz w:val="24"/>
+          <w:szCs w:val="24"/>
+        </w:rPr>
+      </w:pPr>
+    </w:p>
+    <w:p>
+      <w:pPr>
+        <w:pStyle w:val="ae"/>
+        <w:spacing w:line="360" w:lineRule="auto"/>
+        <w:rPr>
+          <w:rFonts w:asciiTheme="majorHAnsi" w:hAnsiTheme="majorHAnsi" w:cstheme="majorHAnsi"/>
+          <w:sz w:val="24"/>
+          <w:szCs w:val="24"/>
+        </w:rPr>
+      </w:pPr>
+    </w:p>
+    <w:p>
+      <w:pPr>
+        <w:pStyle w:val="ae"/>
+        <w:spacing w:line="360" w:lineRule="auto"/>
+        <w:rPr>
+          <w:rFonts w:asciiTheme="majorHAnsi" w:hAnsiTheme="majorHAnsi" w:cstheme="majorHAnsi"/>
+          <w:sz w:val="24"/>
+          <w:szCs w:val="24"/>
+        </w:rPr>
+      </w:pPr>
+    </w:p>
+    <w:p>
+      <w:pPr>
+        <w:pStyle w:val="ae"/>
+        <w:spacing w:line="360" w:lineRule="auto"/>
+        <w:rPr>
+          <w:rFonts w:asciiTheme="majorHAnsi" w:hAnsiTheme="majorHAnsi" w:cstheme="majorHAnsi"/>
+          <w:sz w:val="24"/>
+          <w:szCs w:val="24"/>
+        </w:rPr>
+      </w:pPr>
+    </w:p>
+    <w:p>
+      <w:pPr>
+        <w:pStyle w:val="ae"/>
+        <w:spacing w:line="360" w:lineRule="auto"/>
+        <w:rPr>
+          <w:rFonts w:asciiTheme="majorHAnsi" w:hAnsiTheme="majorHAnsi" w:cstheme="majorHAnsi"/>
+          <w:sz w:val="24"/>
+          <w:szCs w:val="24"/>
+        </w:rPr>
+      </w:pPr>
+    </w:p>
+    <w:p>
+      <w:pPr>
+        <w:pStyle w:val="ae"/>
+        <w:spacing w:line="360" w:lineRule="auto"/>
+        <w:rPr>
+          <w:rFonts w:asciiTheme="majorHAnsi" w:hAnsiTheme="majorHAnsi" w:cstheme="majorHAnsi"/>
+          <w:sz w:val="24"/>
+          <w:szCs w:val="24"/>
+        </w:rPr>
+      </w:pPr>
+    </w:p>
+    <w:p>
+      <w:pPr>
+        <w:pStyle w:val="ae"/>
+        <w:spacing w:line="360" w:lineRule="auto"/>
+        <w:rPr>
+          <w:rFonts w:asciiTheme="majorHAnsi" w:hAnsiTheme="majorHAnsi" w:cstheme="majorHAnsi"/>
+          <w:sz w:val="24"/>
+          <w:szCs w:val="24"/>
+        </w:rPr>
+      </w:pPr>
+    </w:p>
+    <w:p>
+      <w:pPr>
+        <w:pStyle w:val="ae"/>
+        <w:spacing w:line="360" w:lineRule="auto"/>
+        <w:rPr>
+          <w:rFonts w:asciiTheme="majorHAnsi" w:hAnsiTheme="majorHAnsi" w:cstheme="majorHAnsi"/>
+          <w:sz w:val="24"/>
+          <w:szCs w:val="24"/>
+        </w:rPr>
+      </w:pPr>
+    </w:p>
+    <w:p>
+      <w:pPr>
+        <w:pStyle w:val="ae"/>
+        <w:spacing w:line="360" w:lineRule="auto"/>
+        <w:rPr>
+          <w:rFonts w:asciiTheme="majorHAnsi" w:hAnsiTheme="majorHAnsi" w:cstheme="majorHAnsi"/>
+          <w:sz w:val="24"/>
+          <w:szCs w:val="24"/>
+        </w:rPr>
+      </w:pPr>
+    </w:p>
+    <w:p>
+      <w:pPr>
+        <w:pStyle w:val="ae"/>
+        <w:spacing w:line="360" w:lineRule="auto"/>
+        <w:rPr>
+          <w:rFonts w:asciiTheme="majorHAnsi" w:hAnsiTheme="majorHAnsi" w:cstheme="majorHAnsi"/>
+          <w:sz w:val="24"/>
+          <w:szCs w:val="24"/>
+        </w:rPr>
+      </w:pPr>
+    </w:p>
+    <w:p>
+      <w:pPr>
+        <w:pStyle w:val="ae"/>
+        <w:spacing w:line="360" w:lineRule="auto"/>
+        <w:rPr>
+          <w:rFonts w:asciiTheme="majorHAnsi" w:hAnsiTheme="majorHAnsi" w:cstheme="majorHAnsi"/>
+          <w:sz w:val="24"/>
+          <w:szCs w:val="24"/>
+        </w:rPr>
+      </w:pPr>
+    </w:p>
+    <w:p>
+      <w:pPr>
+        <w:pStyle w:val="ae"/>
+        <w:spacing w:line="360" w:lineRule="auto"/>
+        <w:rPr>
+          <w:rFonts w:asciiTheme="majorHAnsi" w:hAnsiTheme="majorHAnsi" w:cstheme="majorHAnsi"/>
+          <w:sz w:val="24"/>
+          <w:szCs w:val="24"/>
+        </w:rPr>
+      </w:pPr>
+    </w:p>
+    <w:p>
+      <w:pPr>
+        <w:pStyle w:val="ae"/>
+        <w:spacing w:line="360" w:lineRule="auto"/>
+        <w:rPr>
+          <w:rFonts w:asciiTheme="majorHAnsi" w:hAnsiTheme="majorHAnsi" w:cstheme="majorHAnsi"/>
+          <w:sz w:val="24"/>
+          <w:szCs w:val="24"/>
+        </w:rPr>
+      </w:pPr>
+    </w:p>
+    <w:p>
+      <w:pPr>
+        <w:pStyle w:val="ae"/>
+        <w:spacing w:line="360" w:lineRule="auto"/>
+        <w:rPr>
+          <w:rFonts w:asciiTheme="majorHAnsi" w:hAnsiTheme="majorHAnsi" w:cstheme="majorHAnsi"/>
+          <w:sz w:val="24"/>
+          <w:szCs w:val="24"/>
+        </w:rPr>
+      </w:pPr>
+    </w:p>
+    <w:p>
+      <w:pPr>
+        <w:pStyle w:val="ae"/>
+        <w:spacing w:line="360" w:lineRule="auto"/>
+        <w:rPr>
+          <w:rFonts w:asciiTheme="majorHAnsi" w:hAnsiTheme="majorHAnsi" w:cstheme="majorHAnsi"/>
+          <w:sz w:val="24"/>
+          <w:szCs w:val="24"/>
+        </w:rPr>
+      </w:pPr>
+    </w:p>
+    <w:p>
+      <w:pPr>
+        <w:pStyle w:val="ae"/>
+        <w:spacing w:line="360" w:lineRule="auto"/>
+        <w:rPr>
+          <w:rFonts w:asciiTheme="majorHAnsi" w:hAnsiTheme="majorHAnsi" w:cstheme="majorHAnsi"/>
+          <w:sz w:val="24"/>
+          <w:szCs w:val="24"/>
+        </w:rPr>
+      </w:pPr>
+    </w:p>
+    <w:p>
+      <w:pPr>
+        <w:pStyle w:val="ae"/>
+        <w:spacing w:line="360" w:lineRule="auto"/>
+        <w:rPr>
+          <w:rFonts w:asciiTheme="majorHAnsi" w:hAnsiTheme="majorHAnsi" w:cstheme="majorHAnsi"/>
+          <w:sz w:val="24"/>
+          <w:szCs w:val="24"/>
+        </w:rPr>
+      </w:pPr>
+    </w:p>
+    <w:p>
+      <w:pPr>
+        <w:pStyle w:val="ae"/>
+        <w:spacing w:line="360" w:lineRule="auto"/>
+        <w:rPr>
+          <w:rFonts w:asciiTheme="majorHAnsi" w:hAnsiTheme="majorHAnsi" w:cstheme="majorHAnsi"/>
+          <w:sz w:val="24"/>
+          <w:szCs w:val="24"/>
+        </w:rPr>
+      </w:pPr>
+    </w:p>
+    <w:p>
+      <w:pPr>
+        <w:pStyle w:val="ae"/>
+        <w:spacing w:line="360" w:lineRule="auto"/>
+        <w:rPr>
+          <w:rFonts w:asciiTheme="majorHAnsi" w:hAnsiTheme="majorHAnsi" w:cstheme="majorHAnsi"/>
+          <w:sz w:val="24"/>
+          <w:szCs w:val="24"/>
+        </w:rPr>
+      </w:pPr>
+    </w:p>
+    <w:p>
+      <w:pPr>
+        <w:pStyle w:val="ae"/>
+        <w:spacing w:line="360" w:lineRule="auto"/>
+        <w:rPr>
+          <w:rFonts w:asciiTheme="majorHAnsi" w:hAnsiTheme="majorHAnsi" w:cstheme="majorHAnsi"/>
+          <w:sz w:val="24"/>
+          <w:szCs w:val="24"/>
+        </w:rPr>
+      </w:pPr>
+    </w:p>
+    <w:p>
+      <w:pPr>
+        <w:pStyle w:val="ae"/>
+        <w:spacing w:line="360" w:lineRule="auto"/>
+        <w:rPr>
+          <w:rFonts w:asciiTheme="majorHAnsi" w:hAnsiTheme="majorHAnsi" w:cstheme="majorHAnsi"/>
+          <w:sz w:val="24"/>
+          <w:szCs w:val="24"/>
+        </w:rPr>
+      </w:pPr>
+    </w:p>
+    <w:p>
+      <w:pPr>
+        <w:pStyle w:val="ae"/>
+        <w:spacing w:line="360" w:lineRule="auto"/>
+        <w:rPr>
+          <w:rFonts w:asciiTheme="majorHAnsi" w:hAnsiTheme="majorHAnsi" w:cstheme="majorHAnsi"/>
+          <w:sz w:val="26"/>
+          <w:szCs w:val="26"/>
+        </w:rPr>
+      </w:pPr>
+      <w:r>
+        <w:rPr>
+          <w:rFonts w:asciiTheme="majorHAnsi" w:hAnsiTheme="majorHAnsi" w:cstheme="majorHAnsi"/>
+          <w:sz w:val="24"/>
+          <w:szCs w:val="24"/>
+        </w:rPr>
+        <w:t>2</w:t>
+      </w:r>
+      <w:r>
+        <w:rPr>
+          <w:rFonts w:asciiTheme="majorHAnsi" w:hAnsiTheme="majorHAnsi" w:cstheme="majorHAnsi"/>
+          <w:sz w:val="24"/>
+          <w:szCs w:val="24"/>
+        </w:rPr>
+        <w:tab/>
+      </w:r>
+      <w:r>
+        <w:rPr>
+          <w:rFonts w:asciiTheme="majorHAnsi" w:hAnsiTheme="majorHAnsi" w:cstheme="majorHAnsi"/>
+          <w:sz w:val="26"/>
+          <w:szCs w:val="26"/>
+        </w:rPr>
+        <w:t>Background</w:t>
+      </w:r>
+    </w:p>
+    <w:p>
+      <w:pPr>
+        <w:pStyle w:val="ae"/>
+        <w:spacing w:line="360" w:lineRule="auto"/>
+        <w:rPr>
+          <w:rFonts w:asciiTheme="majorHAnsi" w:hAnsiTheme="majorHAnsi" w:cstheme="majorHAnsi"/>
+        </w:rPr>
+      </w:pPr>
+      <w:r>
+        <w:rPr>
+          <w:rFonts w:asciiTheme="majorHAnsi" w:hAnsiTheme="majorHAnsi" w:cstheme="majorHAnsi"/>
+        </w:rPr>
+        <w:t xml:space="preserve">Our application will help the company “Jupiter” with keeping track of stock and the handling of employees. With our application the managers that are part of the company will be able to assign shifts and manage all the employees, including hiring, firing and adjusting wages. </w:t>
+      </w:r>
+    </w:p>
+    <w:p>
+      <w:pPr>
+        <w:pStyle w:val="ae"/>
+        <w:spacing w:line="360" w:lineRule="auto"/>
+        <w:rPr>
+          <w:rFonts w:asciiTheme="majorHAnsi" w:hAnsiTheme="majorHAnsi" w:cstheme="majorHAnsi"/>
+          <w:sz w:val="24"/>
+          <w:szCs w:val="24"/>
+        </w:rPr>
+      </w:pPr>
+      <w:r>
+        <w:rPr>
+          <w:rFonts w:asciiTheme="majorHAnsi" w:hAnsiTheme="majorHAnsi" w:cstheme="majorHAnsi"/>
+          <w:sz w:val="24"/>
+          <w:szCs w:val="24"/>
+        </w:rPr>
+        <w:t>2.1</w:t>
+      </w:r>
+      <w:r>
+        <w:rPr>
+          <w:rFonts w:asciiTheme="majorHAnsi" w:hAnsiTheme="majorHAnsi" w:cstheme="majorHAnsi"/>
+          <w:sz w:val="24"/>
+          <w:szCs w:val="24"/>
+        </w:rPr>
+        <w:tab/>
+      </w:r>
+      <w:r>
+        <w:rPr>
+          <w:rFonts w:asciiTheme="majorHAnsi" w:hAnsiTheme="majorHAnsi" w:cstheme="majorHAnsi"/>
+          <w:sz w:val="26"/>
+          <w:szCs w:val="26"/>
+        </w:rPr>
+        <w:t>Scope and Objectives</w:t>
+      </w:r>
+    </w:p>
+    <w:p>
+      <w:pPr>
+        <w:pStyle w:val="ae"/>
+        <w:spacing w:line="360" w:lineRule="auto"/>
+        <w:rPr>
+          <w:rFonts w:asciiTheme="majorHAnsi" w:hAnsiTheme="majorHAnsi" w:cstheme="majorHAnsi"/>
+        </w:rPr>
+      </w:pPr>
+      <w:r>
+        <w:rPr>
+          <w:rFonts w:asciiTheme="majorHAnsi" w:hAnsiTheme="majorHAnsi" w:cstheme="majorHAnsi"/>
+        </w:rPr>
+        <w:t xml:space="preserve">We will create an application that performs all requirements mentioned in the MOSCOW table. The objective is to satisfy the client’s needs with the app. </w:t>
+      </w:r>
+      <w:r>
+        <w:rPr>
+          <w:rFonts w:asciiTheme="majorHAnsi" w:hAnsiTheme="majorHAnsi" w:cstheme="majorHAnsi"/>
+        </w:rPr>
+        <w:tab/>
+      </w:r>
+    </w:p>
+    <w:p>
+      <w:pPr>
+        <w:pStyle w:val="ae"/>
+        <w:spacing w:line="360" w:lineRule="auto"/>
+        <w:rPr>
+          <w:rFonts w:asciiTheme="majorHAnsi" w:hAnsiTheme="majorHAnsi" w:cstheme="majorHAnsi"/>
+        </w:rPr>
+      </w:pPr>
+    </w:p>
+    <w:p>
+      <w:pPr>
+        <w:pStyle w:val="ae"/>
+        <w:spacing w:line="360" w:lineRule="auto"/>
+        <w:rPr>
+          <w:rFonts w:asciiTheme="majorHAnsi" w:hAnsiTheme="majorHAnsi" w:cstheme="majorHAnsi"/>
+        </w:rPr>
+      </w:pPr>
+    </w:p>
+    <w:p>
+      <w:pPr>
+        <w:pStyle w:val="ae"/>
+        <w:spacing w:line="360" w:lineRule="auto"/>
+        <w:rPr>
+          <w:rFonts w:asciiTheme="majorHAnsi" w:hAnsiTheme="majorHAnsi" w:cstheme="majorHAnsi"/>
+        </w:rPr>
+      </w:pPr>
+    </w:p>
+    <w:p>
+      <w:pPr>
+        <w:pStyle w:val="ae"/>
+        <w:spacing w:line="360" w:lineRule="auto"/>
+        <w:rPr>
+          <w:rFonts w:asciiTheme="majorHAnsi" w:hAnsiTheme="majorHAnsi" w:cstheme="majorHAnsi"/>
+        </w:rPr>
+      </w:pPr>
+    </w:p>
+    <w:p>
+      <w:pPr>
+        <w:pStyle w:val="ae"/>
+        <w:spacing w:line="360" w:lineRule="auto"/>
+        <w:rPr>
+          <w:rFonts w:asciiTheme="majorHAnsi" w:hAnsiTheme="majorHAnsi" w:cstheme="majorHAnsi"/>
+        </w:rPr>
+      </w:pPr>
+    </w:p>
+    <w:p>
+      <w:pPr>
+        <w:pStyle w:val="ae"/>
+        <w:spacing w:line="360" w:lineRule="auto"/>
+        <w:rPr>
+          <w:rFonts w:asciiTheme="majorHAnsi" w:hAnsiTheme="majorHAnsi" w:cstheme="majorHAnsi"/>
+        </w:rPr>
+      </w:pPr>
+    </w:p>
+    <w:p>
+      <w:pPr>
+        <w:pStyle w:val="ae"/>
+        <w:spacing w:line="360" w:lineRule="auto"/>
+        <w:rPr>
+          <w:rFonts w:asciiTheme="majorHAnsi" w:hAnsiTheme="majorHAnsi" w:cstheme="majorHAnsi"/>
+        </w:rPr>
+      </w:pPr>
+    </w:p>
+    <w:p>
+      <w:pPr>
+        <w:pStyle w:val="ae"/>
+        <w:spacing w:line="360" w:lineRule="auto"/>
+        <w:rPr>
+          <w:rFonts w:asciiTheme="majorHAnsi" w:hAnsiTheme="majorHAnsi" w:cstheme="majorHAnsi"/>
+        </w:rPr>
+      </w:pPr>
+    </w:p>
+    <w:p>
+      <w:pPr>
+        <w:pStyle w:val="ae"/>
+        <w:spacing w:line="360" w:lineRule="auto"/>
+        <w:rPr>
+          <w:rFonts w:asciiTheme="majorHAnsi" w:hAnsiTheme="majorHAnsi" w:cstheme="majorHAnsi"/>
+        </w:rPr>
+      </w:pPr>
+    </w:p>
+    <w:p>
+      <w:pPr>
+        <w:pStyle w:val="ae"/>
+        <w:spacing w:line="360" w:lineRule="auto"/>
+        <w:rPr>
+          <w:rFonts w:asciiTheme="majorHAnsi" w:hAnsiTheme="majorHAnsi" w:cstheme="majorHAnsi"/>
+        </w:rPr>
+      </w:pPr>
+    </w:p>
+    <w:p>
+      <w:pPr>
+        <w:pStyle w:val="ae"/>
+        <w:spacing w:line="360" w:lineRule="auto"/>
+        <w:rPr>
+          <w:rFonts w:asciiTheme="majorHAnsi" w:hAnsiTheme="majorHAnsi" w:cstheme="majorHAnsi"/>
+        </w:rPr>
+      </w:pPr>
+    </w:p>
+    <w:p>
+      <w:pPr>
+        <w:pStyle w:val="ae"/>
+        <w:spacing w:line="360" w:lineRule="auto"/>
+        <w:rPr>
+          <w:rFonts w:asciiTheme="majorHAnsi" w:hAnsiTheme="majorHAnsi" w:cstheme="majorHAnsi"/>
+        </w:rPr>
+      </w:pPr>
+    </w:p>
+    <w:p>
+      <w:pPr>
+        <w:pStyle w:val="ae"/>
+        <w:spacing w:line="360" w:lineRule="auto"/>
+        <w:rPr>
+          <w:rFonts w:asciiTheme="majorHAnsi" w:hAnsiTheme="majorHAnsi" w:cstheme="majorHAnsi"/>
+        </w:rPr>
+      </w:pPr>
+    </w:p>
+    <w:p>
+      <w:pPr>
+        <w:pStyle w:val="ae"/>
+        <w:spacing w:line="360" w:lineRule="auto"/>
+        <w:rPr>
+          <w:rFonts w:asciiTheme="majorHAnsi" w:hAnsiTheme="majorHAnsi" w:cstheme="majorHAnsi"/>
+        </w:rPr>
+      </w:pPr>
+    </w:p>
+    <w:p>
+      <w:pPr>
+        <w:pStyle w:val="ae"/>
+        <w:spacing w:line="360" w:lineRule="auto"/>
+        <w:rPr>
+          <w:rFonts w:asciiTheme="majorHAnsi" w:hAnsiTheme="majorHAnsi" w:cstheme="majorHAnsi"/>
+        </w:rPr>
+      </w:pPr>
+    </w:p>
+    <w:p>
+      <w:pPr>
+        <w:pStyle w:val="ae"/>
+        <w:spacing w:line="360" w:lineRule="auto"/>
+        <w:rPr>
+          <w:rFonts w:asciiTheme="majorHAnsi" w:hAnsiTheme="majorHAnsi" w:cstheme="majorHAnsi"/>
+        </w:rPr>
+      </w:pPr>
+    </w:p>
+    <w:p>
+      <w:pPr>
+        <w:pStyle w:val="ae"/>
+        <w:spacing w:line="360" w:lineRule="auto"/>
+        <w:rPr>
+          <w:rFonts w:asciiTheme="majorHAnsi" w:hAnsiTheme="majorHAnsi" w:cstheme="majorHAnsi"/>
+        </w:rPr>
+      </w:pPr>
+    </w:p>
+    <w:p>
+      <w:pPr>
+        <w:pStyle w:val="ae"/>
+        <w:spacing w:line="360" w:lineRule="auto"/>
+        <w:rPr>
+          <w:rFonts w:asciiTheme="majorHAnsi" w:hAnsiTheme="majorHAnsi" w:cstheme="majorHAnsi"/>
+        </w:rPr>
+      </w:pPr>
+    </w:p>
+    <w:p>
+      <w:pPr>
+        <w:pStyle w:val="ae"/>
+        <w:spacing w:line="360" w:lineRule="auto"/>
+        <w:rPr>
+          <w:rFonts w:asciiTheme="majorHAnsi" w:hAnsiTheme="majorHAnsi" w:cstheme="majorHAnsi"/>
+        </w:rPr>
+      </w:pPr>
+    </w:p>
+    <w:p>
+      <w:pPr>
+        <w:pStyle w:val="ae"/>
+        <w:spacing w:line="360" w:lineRule="auto"/>
+        <w:rPr>
+          <w:rFonts w:asciiTheme="majorHAnsi" w:hAnsiTheme="majorHAnsi" w:cstheme="majorHAnsi"/>
+        </w:rPr>
+      </w:pPr>
+    </w:p>
+    <w:p>
+      <w:pPr>
+        <w:pStyle w:val="ae"/>
+        <w:spacing w:line="360" w:lineRule="auto"/>
+        <w:rPr>
+          <w:rFonts w:asciiTheme="majorHAnsi" w:hAnsiTheme="majorHAnsi" w:cstheme="majorHAnsi"/>
+        </w:rPr>
+      </w:pPr>
+    </w:p>
+    <w:p>
+      <w:pPr>
+        <w:pStyle w:val="ae"/>
+        <w:spacing w:line="360" w:lineRule="auto"/>
+        <w:rPr>
+          <w:rFonts w:asciiTheme="majorHAnsi" w:hAnsiTheme="majorHAnsi" w:cstheme="majorHAnsi"/>
+        </w:rPr>
+      </w:pPr>
+    </w:p>
+    <w:p>
+      <w:pPr>
+        <w:pStyle w:val="ae"/>
+        <w:spacing w:line="360" w:lineRule="auto"/>
+        <w:rPr>
+          <w:rFonts w:asciiTheme="majorHAnsi" w:hAnsiTheme="majorHAnsi" w:cstheme="majorHAnsi"/>
+        </w:rPr>
+      </w:pPr>
+    </w:p>
+    <w:p>
+      <w:pPr>
+        <w:pStyle w:val="ae"/>
+        <w:spacing w:line="360" w:lineRule="auto"/>
+        <w:rPr>
+          <w:rFonts w:asciiTheme="majorHAnsi" w:hAnsiTheme="majorHAnsi" w:cstheme="majorHAnsi"/>
+        </w:rPr>
+      </w:pPr>
+    </w:p>
+    <w:p>
+      <w:pPr>
+        <w:spacing w:line="360" w:lineRule="auto"/>
+        <w:rPr>
+          <w:rFonts w:asciiTheme="majorHAnsi" w:hAnsiTheme="majorHAnsi" w:cstheme="majorHAnsi"/>
+        </w:rPr>
+      </w:pPr>
+    </w:p>
+    <w:p>
+      <w:pPr>
+        <w:pStyle w:val="ae"/>
+        <w:spacing w:line="360" w:lineRule="auto"/>
+        <w:rPr>
+          <w:rFonts w:asciiTheme="majorHAnsi" w:hAnsiTheme="majorHAnsi" w:cstheme="majorHAnsi"/>
+        </w:rPr>
+      </w:pPr>
+      <w:r>
+        <w:rPr>
+          <w:rFonts w:asciiTheme="majorHAnsi" w:hAnsiTheme="majorHAnsi" w:cstheme="majorHAnsi"/>
+        </w:rPr>
+        <w:t>3</w:t>
+      </w:r>
+    </w:p>
+    <w:p>
+      <w:pPr>
+        <w:pStyle w:val="ae"/>
+        <w:spacing w:line="360" w:lineRule="auto"/>
+        <w:rPr>
+          <w:rFonts w:asciiTheme="majorHAnsi" w:hAnsiTheme="majorHAnsi" w:cstheme="majorHAnsi"/>
+        </w:rPr>
+      </w:pPr>
+      <w:r>
+        <w:rPr>
+          <w:rFonts w:asciiTheme="majorHAnsi" w:hAnsiTheme="majorHAnsi" w:cstheme="majorHAnsi"/>
+        </w:rPr>
+        <w:t>Stakeholders and User Analysis</w:t>
+      </w:r>
+    </w:p>
+    <w:p>
+      <w:pPr>
+        <w:pStyle w:val="ae"/>
+        <w:spacing w:line="360" w:lineRule="auto"/>
+        <w:rPr>
+          <w:rFonts w:asciiTheme="majorHAnsi" w:hAnsiTheme="majorHAnsi" w:cstheme="majorHAnsi"/>
+          <w:b/>
+          <w:bCs/>
+          <w:sz w:val="28"/>
+          <w:szCs w:val="28"/>
+        </w:rPr>
+      </w:pPr>
+      <w:r>
+        <w:rPr>
+          <w:rFonts w:asciiTheme="majorHAnsi" w:hAnsiTheme="majorHAnsi" w:cstheme="majorHAnsi"/>
+          <w:b/>
+          <w:bCs/>
+          <w:sz w:val="28"/>
+          <w:szCs w:val="28"/>
+        </w:rPr>
+        <w:t>Stakeholders</w:t>
+      </w:r>
+    </w:p>
+    <w:p>
+      <w:pPr>
+        <w:pStyle w:val="ae"/>
+        <w:spacing w:line="360" w:lineRule="auto"/>
+        <w:rPr>
+          <w:rFonts w:asciiTheme="majorHAnsi" w:hAnsiTheme="majorHAnsi" w:cstheme="majorHAnsi"/>
+          <w:i/>
+          <w:iCs/>
+          <w:color w:val="808080" w:themeColor="background1" w:themeShade="80"/>
+          <w:sz w:val="26"/>
+          <w:szCs w:val="26"/>
+        </w:rPr>
+      </w:pPr>
+      <w:r>
+        <w:rPr>
+          <w:rFonts w:asciiTheme="majorHAnsi" w:hAnsiTheme="majorHAnsi" w:cstheme="majorHAnsi"/>
+          <w:i/>
+          <w:iCs/>
+          <w:color w:val="808080" w:themeColor="background1" w:themeShade="80"/>
+          <w:sz w:val="26"/>
+          <w:szCs w:val="26"/>
+        </w:rPr>
+        <w:t>Formal Client</w:t>
+      </w:r>
+    </w:p>
+    <w:p>
+      <w:pPr>
+        <w:pStyle w:val="ae"/>
+        <w:spacing w:line="360" w:lineRule="auto"/>
+        <w:rPr>
+          <w:rFonts w:asciiTheme="majorHAnsi" w:hAnsiTheme="majorHAnsi" w:cstheme="majorHAnsi"/>
+        </w:rPr>
+      </w:pPr>
+      <w:r>
+        <w:rPr>
+          <w:rFonts w:asciiTheme="majorHAnsi" w:hAnsiTheme="majorHAnsi" w:cstheme="majorHAnsi"/>
+        </w:rPr>
+        <w:t>The formal client is Mieke van Vucht.</w:t>
+      </w:r>
+      <w:r>
+        <w:rPr>
+          <w:rFonts w:asciiTheme="majorHAnsi" w:hAnsiTheme="majorHAnsi" w:cstheme="majorHAnsi"/>
+        </w:rPr>
+        <w:t xml:space="preserve"> She has requested that the group comes up with a software solution for successfully managing her employees and stock.</w:t>
+      </w:r>
+    </w:p>
+    <w:p>
+      <w:pPr>
+        <w:pStyle w:val="ae"/>
+        <w:spacing w:line="360" w:lineRule="auto"/>
+        <w:rPr>
+          <w:rFonts w:asciiTheme="majorHAnsi" w:hAnsiTheme="majorHAnsi" w:cstheme="majorHAnsi"/>
+          <w:i/>
+          <w:iCs/>
+          <w:color w:val="808080" w:themeColor="background1" w:themeShade="80"/>
+          <w:sz w:val="26"/>
+          <w:szCs w:val="26"/>
+        </w:rPr>
+      </w:pPr>
+      <w:r>
+        <w:rPr>
+          <w:rFonts w:asciiTheme="majorHAnsi" w:hAnsiTheme="majorHAnsi" w:cstheme="majorHAnsi"/>
+          <w:i/>
+          <w:iCs/>
+          <w:color w:val="808080" w:themeColor="background1" w:themeShade="80"/>
+          <w:sz w:val="26"/>
+          <w:szCs w:val="26"/>
+        </w:rPr>
+        <w:t>Tutor</w:t>
+      </w:r>
+    </w:p>
+    <w:p>
+      <w:pPr>
+        <w:pStyle w:val="ae"/>
+        <w:spacing w:line="360" w:lineRule="auto"/>
+        <w:rPr>
+          <w:rFonts w:asciiTheme="majorHAnsi" w:hAnsiTheme="majorHAnsi" w:cstheme="majorHAnsi"/>
+        </w:rPr>
+      </w:pPr>
+      <w:r>
+        <w:rPr>
+          <w:rFonts w:asciiTheme="majorHAnsi" w:hAnsiTheme="majorHAnsi" w:cstheme="majorHAnsi"/>
+        </w:rPr>
+        <w:t>The tutor of the group is Mrs. Roopali Gupta</w:t>
+      </w:r>
+      <w:r>
+        <w:rPr>
+          <w:rFonts w:asciiTheme="majorHAnsi" w:hAnsiTheme="majorHAnsi" w:cstheme="majorHAnsi"/>
+        </w:rPr>
+        <w:t xml:space="preserve">. She is the person that follows the team’s progress and deadlines. </w:t>
+      </w:r>
+    </w:p>
+    <w:p>
+      <w:pPr>
+        <w:pStyle w:val="ae"/>
+        <w:spacing w:line="360" w:lineRule="auto"/>
+        <w:rPr>
+          <w:rFonts w:asciiTheme="majorHAnsi" w:hAnsiTheme="majorHAnsi" w:cstheme="majorHAnsi"/>
+          <w:i/>
+          <w:iCs/>
+          <w:color w:val="808080" w:themeColor="background1" w:themeShade="80"/>
+          <w:sz w:val="26"/>
+          <w:szCs w:val="26"/>
+        </w:rPr>
+      </w:pPr>
+      <w:r>
+        <w:rPr>
+          <w:rFonts w:asciiTheme="majorHAnsi" w:hAnsiTheme="majorHAnsi" w:cstheme="majorHAnsi"/>
+          <w:i/>
+          <w:iCs/>
+          <w:color w:val="808080" w:themeColor="background1" w:themeShade="80"/>
+          <w:sz w:val="26"/>
+          <w:szCs w:val="26"/>
+        </w:rPr>
+        <w:t>Project Leader</w:t>
+      </w:r>
+    </w:p>
+    <w:p>
+      <w:pPr>
+        <w:pStyle w:val="ae"/>
+        <w:spacing w:line="360" w:lineRule="auto"/>
+        <w:rPr>
+          <w:rFonts w:asciiTheme="majorHAnsi" w:hAnsiTheme="majorHAnsi" w:cstheme="majorHAnsi"/>
+        </w:rPr>
+      </w:pPr>
+      <w:r>
+        <w:rPr>
+          <w:rFonts w:asciiTheme="majorHAnsi" w:hAnsiTheme="majorHAnsi" w:cstheme="majorHAnsi"/>
+        </w:rPr>
+        <w:t>Radoslav Karaganchev (team representative)</w:t>
+      </w:r>
+    </w:p>
+    <w:p>
+      <w:pPr>
+        <w:pStyle w:val="ae"/>
+        <w:spacing w:line="360" w:lineRule="auto"/>
+        <w:rPr>
+          <w:rFonts w:asciiTheme="majorHAnsi" w:hAnsiTheme="majorHAnsi" w:cstheme="majorHAnsi"/>
+          <w:i/>
+          <w:iCs/>
+          <w:color w:val="808080" w:themeColor="background1" w:themeShade="80"/>
+          <w:sz w:val="26"/>
+          <w:szCs w:val="26"/>
+        </w:rPr>
+      </w:pPr>
+      <w:r>
+        <w:rPr>
+          <w:rFonts w:asciiTheme="majorHAnsi" w:hAnsiTheme="majorHAnsi" w:cstheme="majorHAnsi"/>
+          <w:i/>
+          <w:iCs/>
+          <w:color w:val="808080" w:themeColor="background1" w:themeShade="80"/>
+          <w:sz w:val="26"/>
+          <w:szCs w:val="26"/>
+        </w:rPr>
+        <w:t>Team</w:t>
+      </w:r>
+    </w:p>
+    <w:p>
+      <w:pPr>
+        <w:pStyle w:val="ae"/>
+        <w:spacing w:line="360" w:lineRule="auto"/>
+        <w:rPr>
+          <w:rFonts w:asciiTheme="majorHAnsi" w:hAnsiTheme="majorHAnsi" w:cstheme="majorHAnsi"/>
+        </w:rPr>
+      </w:pPr>
+      <w:r>
+        <w:rPr>
+          <w:rFonts w:asciiTheme="majorHAnsi" w:hAnsiTheme="majorHAnsi" w:cstheme="majorHAnsi"/>
+        </w:rPr>
+        <w:t>Ivan Marinchev (technical role)</w:t>
+      </w:r>
+    </w:p>
+    <w:p>
+      <w:pPr>
+        <w:pStyle w:val="ae"/>
+        <w:spacing w:line="360" w:lineRule="auto"/>
+        <w:rPr>
+          <w:rFonts w:asciiTheme="majorHAnsi" w:hAnsiTheme="majorHAnsi" w:cstheme="majorHAnsi"/>
+        </w:rPr>
+      </w:pPr>
+      <w:r>
+        <w:rPr>
+          <w:rFonts w:asciiTheme="majorHAnsi" w:hAnsiTheme="majorHAnsi" w:cstheme="majorHAnsi"/>
+        </w:rPr>
+        <w:t>Kristian Lachev</w:t>
+      </w:r>
+      <w:r>
+        <w:rPr>
+          <w:rFonts w:asciiTheme="majorHAnsi" w:hAnsiTheme="majorHAnsi" w:cstheme="majorHAnsi"/>
+        </w:rPr>
+        <w:t xml:space="preserve"> (technical role)</w:t>
+      </w:r>
+    </w:p>
+    <w:p>
+      <w:pPr>
+        <w:pStyle w:val="ae"/>
+        <w:spacing w:line="360" w:lineRule="auto"/>
+        <w:rPr>
+          <w:rFonts w:asciiTheme="majorHAnsi" w:hAnsiTheme="majorHAnsi" w:cstheme="majorHAnsi"/>
+        </w:rPr>
+      </w:pPr>
+      <w:r>
+        <w:rPr>
+          <w:rFonts w:asciiTheme="majorHAnsi" w:hAnsiTheme="majorHAnsi" w:cstheme="majorHAnsi"/>
+        </w:rPr>
+        <w:t xml:space="preserve">Lukas </w:t>
+      </w:r>
+      <w:r>
+        <w:rPr>
+          <w:rFonts w:asciiTheme="majorHAnsi" w:hAnsiTheme="majorHAnsi" w:cstheme="majorHAnsi"/>
+        </w:rPr>
+        <w:t>Rimavičius</w:t>
+      </w:r>
+      <w:r>
+        <w:rPr>
+          <w:rFonts w:asciiTheme="majorHAnsi" w:hAnsiTheme="majorHAnsi" w:cstheme="majorHAnsi"/>
+        </w:rPr>
+        <w:t xml:space="preserve"> (technical role)</w:t>
+      </w:r>
+    </w:p>
+    <w:p>
+      <w:pPr>
+        <w:pStyle w:val="ae"/>
+        <w:spacing w:line="360" w:lineRule="auto"/>
+        <w:rPr>
+          <w:rFonts w:asciiTheme="majorHAnsi" w:hAnsiTheme="majorHAnsi" w:cstheme="majorHAnsi"/>
+        </w:rPr>
+      </w:pPr>
+      <w:r>
+        <w:rPr>
+          <w:rFonts w:asciiTheme="majorHAnsi" w:hAnsiTheme="majorHAnsi" w:cstheme="majorHAnsi"/>
+        </w:rPr>
+        <w:t xml:space="preserve"> </w:t>
+      </w:r>
+    </w:p>
+    <w:p>
+      <w:pPr>
+        <w:pStyle w:val="ae"/>
+        <w:spacing w:line="360" w:lineRule="auto"/>
+        <w:rPr>
+          <w:rFonts w:asciiTheme="majorHAnsi" w:hAnsiTheme="majorHAnsi" w:cstheme="majorHAnsi"/>
+        </w:rPr>
+      </w:pPr>
+      <w:r>
+        <w:rPr>
+          <w:rFonts w:asciiTheme="majorHAnsi" w:hAnsiTheme="majorHAnsi" w:cstheme="majorHAnsi"/>
+        </w:rPr>
+        <w:t xml:space="preserve"> </w:t>
+      </w:r>
+    </w:p>
+    <w:p>
+      <w:pPr>
+        <w:pStyle w:val="ae"/>
+        <w:spacing w:line="360" w:lineRule="auto"/>
+        <w:rPr>
+          <w:rFonts w:asciiTheme="majorHAnsi" w:hAnsiTheme="majorHAnsi" w:cstheme="majorHAnsi"/>
+        </w:rPr>
+      </w:pPr>
+    </w:p>
+    <w:p>
+      <w:pPr>
+        <w:pStyle w:val="ae"/>
+        <w:spacing w:line="360" w:lineRule="auto"/>
+        <w:rPr>
+          <w:rFonts w:asciiTheme="majorHAnsi" w:hAnsiTheme="majorHAnsi" w:cstheme="majorHAnsi"/>
+        </w:rPr>
+      </w:pPr>
+    </w:p>
+    <w:p>
+      <w:pPr>
+        <w:pStyle w:val="ae"/>
+        <w:spacing w:line="360" w:lineRule="auto"/>
+        <w:rPr>
+          <w:rFonts w:asciiTheme="majorHAnsi" w:hAnsiTheme="majorHAnsi" w:cstheme="majorHAnsi"/>
+        </w:rPr>
+      </w:pPr>
+    </w:p>
+    <w:p>
+      <w:pPr>
+        <w:pStyle w:val="ae"/>
+        <w:spacing w:line="360" w:lineRule="auto"/>
+        <w:rPr>
+          <w:rFonts w:asciiTheme="majorHAnsi" w:hAnsiTheme="majorHAnsi" w:cstheme="majorHAnsi"/>
+        </w:rPr>
+      </w:pPr>
+    </w:p>
+    <w:p>
+      <w:pPr>
+        <w:pStyle w:val="ae"/>
+        <w:spacing w:line="360" w:lineRule="auto"/>
+        <w:rPr>
+          <w:rFonts w:asciiTheme="majorHAnsi" w:hAnsiTheme="majorHAnsi" w:cstheme="majorHAnsi"/>
+        </w:rPr>
+      </w:pPr>
+    </w:p>
+    <w:p>
+      <w:pPr>
+        <w:pStyle w:val="ae"/>
+        <w:spacing w:line="360" w:lineRule="auto"/>
+        <w:rPr>
+          <w:rFonts w:asciiTheme="majorHAnsi" w:hAnsiTheme="majorHAnsi" w:cstheme="majorHAnsi"/>
+        </w:rPr>
+      </w:pPr>
+    </w:p>
+    <w:p>
+      <w:pPr>
+        <w:pStyle w:val="ae"/>
+        <w:spacing w:line="360" w:lineRule="auto"/>
+        <w:rPr>
+          <w:rFonts w:asciiTheme="majorHAnsi" w:hAnsiTheme="majorHAnsi" w:cstheme="majorHAnsi"/>
+        </w:rPr>
+      </w:pPr>
+    </w:p>
+    <w:p>
+      <w:pPr>
+        <w:pStyle w:val="ae"/>
+        <w:spacing w:line="360" w:lineRule="auto"/>
+        <w:rPr>
+          <w:rFonts w:asciiTheme="majorHAnsi" w:hAnsiTheme="majorHAnsi" w:cstheme="majorHAnsi"/>
+        </w:rPr>
+      </w:pPr>
+    </w:p>
+    <w:p>
+      <w:pPr>
+        <w:pStyle w:val="ae"/>
+        <w:spacing w:line="360" w:lineRule="auto"/>
+        <w:rPr>
+          <w:rFonts w:asciiTheme="majorHAnsi" w:hAnsiTheme="majorHAnsi" w:cstheme="majorHAnsi"/>
+        </w:rPr>
+      </w:pPr>
+    </w:p>
+    <w:p>
+      <w:pPr>
+        <w:pStyle w:val="ae"/>
+        <w:spacing w:line="360" w:lineRule="auto"/>
+        <w:rPr>
+          <w:rFonts w:asciiTheme="majorHAnsi" w:hAnsiTheme="majorHAnsi" w:cstheme="majorHAnsi"/>
+        </w:rPr>
+      </w:pPr>
+    </w:p>
+    <w:p>
+      <w:pPr>
+        <w:pStyle w:val="ae"/>
+        <w:spacing w:line="360" w:lineRule="auto"/>
+        <w:rPr>
+          <w:rFonts w:asciiTheme="majorHAnsi" w:hAnsiTheme="majorHAnsi" w:cstheme="majorHAnsi"/>
+        </w:rPr>
+      </w:pPr>
+    </w:p>
+    <w:p>
+      <w:pPr>
+        <w:pStyle w:val="ae"/>
+        <w:spacing w:line="360" w:lineRule="auto"/>
+        <w:rPr>
+          <w:rFonts w:asciiTheme="majorHAnsi" w:hAnsiTheme="majorHAnsi" w:cstheme="majorHAnsi"/>
+        </w:rPr>
+      </w:pPr>
+    </w:p>
+    <w:p>
+      <w:pPr>
+        <w:pStyle w:val="ae"/>
+        <w:spacing w:line="360" w:lineRule="auto"/>
+        <w:rPr>
+          <w:rFonts w:asciiTheme="majorHAnsi" w:hAnsiTheme="majorHAnsi" w:cstheme="majorHAnsi"/>
+        </w:rPr>
+      </w:pPr>
+    </w:p>
+    <w:p>
+      <w:pPr>
+        <w:pStyle w:val="ae"/>
+        <w:spacing w:line="360" w:lineRule="auto"/>
+        <w:rPr>
+          <w:rFonts w:asciiTheme="majorHAnsi" w:hAnsiTheme="majorHAnsi" w:cstheme="majorHAnsi"/>
+        </w:rPr>
+      </w:pPr>
+    </w:p>
+    <w:p>
+      <w:pPr>
+        <w:pStyle w:val="ae"/>
+        <w:spacing w:line="360" w:lineRule="auto"/>
+        <w:rPr>
+          <w:rFonts w:asciiTheme="majorHAnsi" w:hAnsiTheme="majorHAnsi" w:cstheme="majorHAnsi"/>
+        </w:rPr>
+      </w:pPr>
+      <w:r>
+        <w:rPr>
+          <w:rFonts w:asciiTheme="majorHAnsi" w:hAnsiTheme="majorHAnsi" w:cstheme="majorHAnsi"/>
+        </w:rPr>
+        <w:lastRenderedPageBreak/>
+        <w:t xml:space="preserve">4. User requirements </w:t>
+      </w:r>
+      <w:r>
+        <w:rPr>
+          <w:rFonts w:asciiTheme="majorHAnsi" w:hAnsiTheme="majorHAnsi" w:cstheme="majorHAnsi"/>
+        </w:rPr>
+        <w:t>(MOSCOW)</w:t>
+      </w:r>
+    </w:p>
+    <w:p>
+      <w:pPr>
+        <w:pStyle w:val="ae"/>
+        <w:spacing w:line="360" w:lineRule="auto"/>
+        <w:rPr>
+          <w:rFonts w:asciiTheme="majorHAnsi" w:hAnsiTheme="majorHAnsi" w:cstheme="majorHAnsi"/>
+        </w:rPr>
+      </w:pPr>
+    </w:p>
+    <w:p>
+      <w:pPr>
+        <w:pStyle w:val="ae"/>
+        <w:spacing w:line="360" w:lineRule="auto"/>
+        <w:rPr>
+          <w:rFonts w:asciiTheme="majorHAnsi" w:hAnsiTheme="majorHAnsi" w:cstheme="majorHAnsi"/>
+        </w:rPr>
+      </w:pPr>
+    </w:p>
+    <w:p>
+      <w:pPr>
+        <w:pStyle w:val="ae"/>
+        <w:spacing w:line="360" w:lineRule="auto"/>
+        <w:rPr>
+          <w:rFonts w:asciiTheme="majorHAnsi" w:hAnsiTheme="majorHAnsi" w:cstheme="majorHAnsi"/>
+        </w:rPr>
+      </w:pPr>
+    </w:p>
+    <w:p>
+      <w:pPr>
+        <w:pStyle w:val="ae"/>
+        <w:spacing w:line="360" w:lineRule="auto"/>
+        <w:rPr>
+          <w:rFonts w:asciiTheme="majorHAnsi" w:hAnsiTheme="majorHAnsi" w:cstheme="majorHAnsi"/>
+        </w:rPr>
+      </w:pPr>
+    </w:p>
+    <w:p>
+      <w:pPr>
+        <w:pStyle w:val="ae"/>
+        <w:spacing w:line="360" w:lineRule="auto"/>
+        <w:rPr>
+          <w:rFonts w:asciiTheme="majorHAnsi" w:hAnsiTheme="majorHAnsi" w:cstheme="majorHAnsi"/>
+        </w:rPr>
+      </w:pPr>
+    </w:p>
+    <w:p>
+      <w:pPr>
+        <w:pStyle w:val="ae"/>
+        <w:spacing w:line="360" w:lineRule="auto"/>
+        <w:rPr>
+          <w:rFonts w:asciiTheme="majorHAnsi" w:hAnsiTheme="majorHAnsi" w:cstheme="majorHAnsi"/>
+        </w:rPr>
+      </w:pPr>
+    </w:p>
+    <w:p>
+      <w:pPr>
+        <w:pStyle w:val="ae"/>
+        <w:spacing w:line="360" w:lineRule="auto"/>
+        <w:rPr>
+          <w:rFonts w:asciiTheme="majorHAnsi" w:hAnsiTheme="majorHAnsi" w:cstheme="majorHAnsi"/>
+        </w:rPr>
+      </w:pPr>
+    </w:p>
+    <w:p>
+      <w:pPr>
+        <w:pStyle w:val="ae"/>
+        <w:spacing w:line="360" w:lineRule="auto"/>
+        <w:rPr>
+          <w:rFonts w:asciiTheme="majorHAnsi" w:hAnsiTheme="majorHAnsi" w:cstheme="majorHAnsi"/>
+        </w:rPr>
+      </w:pPr>
+    </w:p>
+    <w:p>
+      <w:pPr>
+        <w:pStyle w:val="ae"/>
+        <w:spacing w:line="360" w:lineRule="auto"/>
+        <w:rPr>
+          <w:rFonts w:asciiTheme="majorHAnsi" w:hAnsiTheme="majorHAnsi" w:cstheme="majorHAnsi"/>
+        </w:rPr>
+      </w:pPr>
+    </w:p>
+    <w:p>
+      <w:pPr>
+        <w:pStyle w:val="ae"/>
+        <w:spacing w:line="360" w:lineRule="auto"/>
+        <w:rPr>
+          <w:rFonts w:asciiTheme="majorHAnsi" w:hAnsiTheme="majorHAnsi" w:cstheme="majorHAnsi"/>
+        </w:rPr>
+      </w:pPr>
+    </w:p>
+    <w:p>
+      <w:pPr>
+        <w:pStyle w:val="ae"/>
+        <w:spacing w:line="360" w:lineRule="auto"/>
+        <w:rPr>
+          <w:rFonts w:asciiTheme="majorHAnsi" w:hAnsiTheme="majorHAnsi" w:cstheme="majorHAnsi"/>
+        </w:rPr>
+      </w:pPr>
+    </w:p>
+    <w:p>
+      <w:pPr>
+        <w:pStyle w:val="ae"/>
+        <w:spacing w:line="360" w:lineRule="auto"/>
+        <w:rPr>
+          <w:rFonts w:asciiTheme="majorHAnsi" w:hAnsiTheme="majorHAnsi" w:cstheme="majorHAnsi"/>
+        </w:rPr>
+      </w:pPr>
+    </w:p>
+    <w:p>
+      <w:pPr>
+        <w:pStyle w:val="ae"/>
+        <w:spacing w:line="360" w:lineRule="auto"/>
+        <w:rPr>
+          <w:rFonts w:asciiTheme="majorHAnsi" w:hAnsiTheme="majorHAnsi" w:cstheme="majorHAnsi"/>
+        </w:rPr>
+      </w:pPr>
+    </w:p>
+    <w:p>
+      <w:pPr>
+        <w:pStyle w:val="ae"/>
+        <w:spacing w:line="360" w:lineRule="auto"/>
+        <w:rPr>
+          <w:rFonts w:asciiTheme="majorHAnsi" w:hAnsiTheme="majorHAnsi" w:cstheme="majorHAnsi"/>
+        </w:rPr>
+      </w:pPr>
+    </w:p>
+    <w:p>
+      <w:pPr>
+        <w:pStyle w:val="ae"/>
+        <w:spacing w:line="360" w:lineRule="auto"/>
+        <w:rPr>
+          <w:rFonts w:asciiTheme="majorHAnsi" w:hAnsiTheme="majorHAnsi" w:cstheme="majorHAnsi"/>
+        </w:rPr>
+      </w:pPr>
+    </w:p>
+    <w:p>
+      <w:pPr>
+        <w:pStyle w:val="ae"/>
+        <w:spacing w:line="360" w:lineRule="auto"/>
+        <w:rPr>
+          <w:rFonts w:asciiTheme="majorHAnsi" w:hAnsiTheme="majorHAnsi" w:cstheme="majorHAnsi"/>
+        </w:rPr>
+      </w:pPr>
+    </w:p>
+    <w:p>
+      <w:pPr>
+        <w:pStyle w:val="ae"/>
+        <w:spacing w:line="360" w:lineRule="auto"/>
+        <w:rPr>
+          <w:rFonts w:asciiTheme="majorHAnsi" w:hAnsiTheme="majorHAnsi" w:cstheme="majorHAnsi"/>
+        </w:rPr>
+      </w:pPr>
+    </w:p>
+    <w:p>
+      <w:pPr>
+        <w:pStyle w:val="ae"/>
+        <w:spacing w:line="360" w:lineRule="auto"/>
+        <w:rPr>
+          <w:rFonts w:asciiTheme="majorHAnsi" w:hAnsiTheme="majorHAnsi" w:cstheme="majorHAnsi"/>
+        </w:rPr>
+      </w:pPr>
+    </w:p>
+    <w:p>
+      <w:pPr>
+        <w:pStyle w:val="ae"/>
+        <w:spacing w:line="360" w:lineRule="auto"/>
+        <w:rPr>
+          <w:rFonts w:asciiTheme="majorHAnsi" w:hAnsiTheme="majorHAnsi" w:cstheme="majorHAnsi"/>
+        </w:rPr>
+      </w:pPr>
+    </w:p>
+    <w:p>
+      <w:pPr>
+        <w:pStyle w:val="ae"/>
+        <w:spacing w:line="360" w:lineRule="auto"/>
+        <w:rPr>
+          <w:rFonts w:asciiTheme="majorHAnsi" w:hAnsiTheme="majorHAnsi" w:cstheme="majorHAnsi"/>
+        </w:rPr>
+      </w:pPr>
+    </w:p>
+    <w:p>
+      <w:pPr>
+        <w:pStyle w:val="ae"/>
+        <w:spacing w:line="360" w:lineRule="auto"/>
+        <w:rPr>
+          <w:rFonts w:asciiTheme="majorHAnsi" w:hAnsiTheme="majorHAnsi" w:cstheme="majorHAnsi"/>
+        </w:rPr>
+      </w:pPr>
+    </w:p>
+    <w:p>
+      <w:pPr>
+        <w:pStyle w:val="ae"/>
+        <w:spacing w:line="360" w:lineRule="auto"/>
+        <w:rPr>
+          <w:rFonts w:asciiTheme="majorHAnsi" w:hAnsiTheme="majorHAnsi" w:cstheme="majorHAnsi"/>
+        </w:rPr>
+      </w:pPr>
+    </w:p>
+    <w:p>
+      <w:pPr>
+        <w:pStyle w:val="ae"/>
+        <w:spacing w:line="360" w:lineRule="auto"/>
+        <w:rPr>
+          <w:rFonts w:asciiTheme="majorHAnsi" w:hAnsiTheme="majorHAnsi" w:cstheme="majorHAnsi"/>
+        </w:rPr>
+      </w:pPr>
+    </w:p>
+    <w:p>
+      <w:pPr>
+        <w:pStyle w:val="ae"/>
+        <w:spacing w:line="360" w:lineRule="auto"/>
+        <w:rPr>
+          <w:rFonts w:asciiTheme="majorHAnsi" w:hAnsiTheme="majorHAnsi" w:cstheme="majorHAnsi"/>
+        </w:rPr>
+      </w:pPr>
+    </w:p>
+    <w:p>
+      <w:pPr>
+        <w:pStyle w:val="ae"/>
+        <w:spacing w:line="360" w:lineRule="auto"/>
+        <w:rPr>
+          <w:rFonts w:asciiTheme="majorHAnsi" w:hAnsiTheme="majorHAnsi" w:cstheme="majorHAnsi"/>
+        </w:rPr>
+      </w:pPr>
+    </w:p>
+    <w:p>
+      <w:pPr>
+        <w:pStyle w:val="ae"/>
+        <w:spacing w:line="360" w:lineRule="auto"/>
+        <w:rPr>
+          <w:rFonts w:asciiTheme="majorHAnsi" w:hAnsiTheme="majorHAnsi" w:cstheme="majorHAnsi"/>
+        </w:rPr>
+      </w:pPr>
+    </w:p>
+    <w:p>
+      <w:pPr>
+        <w:pStyle w:val="ae"/>
+        <w:spacing w:line="360" w:lineRule="auto"/>
+        <w:rPr>
+          <w:rFonts w:asciiTheme="majorHAnsi" w:hAnsiTheme="majorHAnsi" w:cstheme="majorHAnsi"/>
+        </w:rPr>
+      </w:pPr>
+    </w:p>
+    <w:p>
+      <w:pPr>
+        <w:pStyle w:val="ae"/>
+        <w:spacing w:line="360" w:lineRule="auto"/>
+        <w:rPr>
+          <w:rFonts w:asciiTheme="majorHAnsi" w:hAnsiTheme="majorHAnsi" w:cstheme="majorHAnsi"/>
+        </w:rPr>
+      </w:pPr>
+    </w:p>
+    <w:p>
+      <w:pPr>
+        <w:pStyle w:val="ae"/>
+        <w:spacing w:line="360" w:lineRule="auto"/>
+        <w:rPr>
+          <w:rFonts w:asciiTheme="majorHAnsi" w:hAnsiTheme="majorHAnsi" w:cstheme="majorHAnsi"/>
+        </w:rPr>
+      </w:pPr>
+    </w:p>
+    <w:p>
+      <w:pPr>
+        <w:pStyle w:val="ae"/>
+        <w:spacing w:line="360" w:lineRule="auto"/>
+        <w:rPr>
+          <w:rFonts w:asciiTheme="majorHAnsi" w:hAnsiTheme="majorHAnsi" w:cstheme="majorHAnsi"/>
+        </w:rPr>
+      </w:pPr>
+    </w:p>
+    <w:p>
+      <w:pPr>
+        <w:pStyle w:val="ae"/>
+        <w:spacing w:line="360" w:lineRule="auto"/>
+        <w:rPr>
+          <w:rFonts w:asciiTheme="majorHAnsi" w:hAnsiTheme="majorHAnsi" w:cstheme="majorHAnsi"/>
+        </w:rPr>
+      </w:pPr>
+    </w:p>
+    <w:p>
+      <w:pPr>
+        <w:pStyle w:val="ae"/>
+        <w:spacing w:line="360" w:lineRule="auto"/>
+        <w:rPr>
+          <w:rFonts w:asciiTheme="majorHAnsi" w:hAnsiTheme="majorHAnsi" w:cstheme="majorHAnsi"/>
+        </w:rPr>
+      </w:pPr>
+    </w:p>
+    <w:p>
+      <w:pPr>
+        <w:pStyle w:val="ae"/>
+        <w:spacing w:line="360" w:lineRule="auto"/>
+        <w:rPr>
+          <w:rFonts w:asciiTheme="majorHAnsi" w:hAnsiTheme="majorHAnsi" w:cstheme="majorHAnsi"/>
+        </w:rPr>
+      </w:pPr>
+      <w:r>
+        <w:rPr>
+          <w:rFonts w:asciiTheme="majorHAnsi" w:hAnsiTheme="majorHAnsi" w:cstheme="majorHAnsi"/>
+        </w:rPr>
+        <w:lastRenderedPageBreak/>
+        <w:t>5. Assumptions and constraints</w:t>
+      </w:r>
+    </w:p>
+    <w:p>
+      <w:pPr>
+        <w:pStyle w:val="ae"/>
+        <w:spacing w:line="360" w:lineRule="auto"/>
+        <w:rPr>
+          <w:rFonts w:asciiTheme="majorHAnsi" w:hAnsiTheme="majorHAnsi" w:cstheme="majorHAnsi"/>
+        </w:rPr>
+      </w:pPr>
+      <w:r>
+        <w:rPr>
+          <w:rFonts w:asciiTheme="majorHAnsi" w:hAnsiTheme="majorHAnsi" w:cstheme="majorHAnsi"/>
+        </w:rPr>
+        <w:t>Hardware and technology constraints</w:t>
+      </w:r>
+      <w:r>
+        <w:rPr>
+          <w:rFonts w:asciiTheme="majorHAnsi" w:hAnsiTheme="majorHAnsi" w:cstheme="majorHAnsi"/>
+        </w:rPr>
+        <w:t xml:space="preserve"> </w:t>
+      </w:r>
+    </w:p>
+    <w:p>
+      <w:pPr>
+        <w:pStyle w:val="ae"/>
+        <w:spacing w:line="360" w:lineRule="auto"/>
+        <w:rPr>
+          <w:rFonts w:asciiTheme="majorHAnsi" w:hAnsiTheme="majorHAnsi" w:cstheme="majorHAnsi"/>
+        </w:rPr>
+      </w:pPr>
+      <w:r>
+        <w:rPr>
+          <w:rFonts w:asciiTheme="majorHAnsi" w:hAnsiTheme="majorHAnsi" w:cstheme="majorHAnsi"/>
+        </w:rPr>
+        <w:t>Time/Deadline constraint</w:t>
+      </w:r>
+    </w:p>
+    <w:p>
+      <w:pPr>
+        <w:pStyle w:val="ae"/>
+        <w:spacing w:line="360" w:lineRule="auto"/>
+        <w:rPr>
+          <w:rFonts w:asciiTheme="majorHAnsi" w:hAnsiTheme="majorHAnsi" w:cstheme="majorHAnsi"/>
+        </w:rPr>
+      </w:pPr>
+    </w:p>
+    <w:p>
+      <w:pPr>
+        <w:pStyle w:val="ae"/>
+        <w:spacing w:line="360" w:lineRule="auto"/>
+        <w:rPr>
+          <w:rFonts w:asciiTheme="majorHAnsi" w:hAnsiTheme="majorHAnsi" w:cstheme="majorHAnsi"/>
+        </w:rPr>
+      </w:pPr>
+    </w:p>
+    <w:p>
+      <w:pPr>
+        <w:pStyle w:val="ae"/>
+        <w:spacing w:line="360" w:lineRule="auto"/>
+        <w:rPr>
+          <w:rFonts w:asciiTheme="majorHAnsi" w:hAnsiTheme="majorHAnsi" w:cstheme="majorHAnsi"/>
+        </w:rPr>
+      </w:pPr>
+    </w:p>
+    <w:p>
+      <w:pPr>
+        <w:pStyle w:val="ae"/>
+        <w:spacing w:line="360" w:lineRule="auto"/>
+        <w:rPr>
+          <w:rFonts w:asciiTheme="majorHAnsi" w:hAnsiTheme="majorHAnsi" w:cstheme="majorHAnsi"/>
+        </w:rPr>
+      </w:pPr>
+    </w:p>
+    <w:p>
+      <w:pPr>
+        <w:pStyle w:val="ae"/>
+        <w:spacing w:line="360" w:lineRule="auto"/>
+        <w:rPr>
+          <w:rFonts w:asciiTheme="majorHAnsi" w:hAnsiTheme="majorHAnsi" w:cstheme="majorHAnsi"/>
+        </w:rPr>
+      </w:pPr>
+    </w:p>
+    <w:p>
+      <w:pPr>
+        <w:pStyle w:val="ae"/>
+        <w:spacing w:line="360" w:lineRule="auto"/>
+        <w:rPr>
+          <w:rFonts w:asciiTheme="majorHAnsi" w:hAnsiTheme="majorHAnsi" w:cstheme="majorHAnsi"/>
+        </w:rPr>
+      </w:pPr>
+    </w:p>
+    <w:p>
+      <w:pPr>
+        <w:pStyle w:val="ae"/>
+        <w:spacing w:line="360" w:lineRule="auto"/>
+        <w:rPr>
+          <w:rFonts w:asciiTheme="majorHAnsi" w:hAnsiTheme="majorHAnsi" w:cstheme="majorHAnsi"/>
+        </w:rPr>
+      </w:pPr>
+    </w:p>
+    <w:p>
+      <w:pPr>
+        <w:pStyle w:val="ae"/>
+        <w:spacing w:line="360" w:lineRule="auto"/>
+        <w:rPr>
+          <w:rFonts w:asciiTheme="majorHAnsi" w:hAnsiTheme="majorHAnsi" w:cstheme="majorHAnsi"/>
+        </w:rPr>
+      </w:pPr>
+    </w:p>
+    <w:p>
+      <w:pPr>
+        <w:pStyle w:val="ae"/>
+        <w:spacing w:line="360" w:lineRule="auto"/>
+        <w:rPr>
+          <w:rFonts w:asciiTheme="majorHAnsi" w:hAnsiTheme="majorHAnsi" w:cstheme="majorHAnsi"/>
+        </w:rPr>
+      </w:pPr>
+    </w:p>
+    <w:p>
+      <w:pPr>
+        <w:pStyle w:val="ae"/>
+        <w:spacing w:line="360" w:lineRule="auto"/>
+        <w:rPr>
+          <w:rFonts w:asciiTheme="majorHAnsi" w:hAnsiTheme="majorHAnsi" w:cstheme="majorHAnsi"/>
+        </w:rPr>
+      </w:pPr>
+    </w:p>
+    <w:p>
+      <w:pPr>
+        <w:pStyle w:val="ae"/>
+        <w:spacing w:line="360" w:lineRule="auto"/>
+        <w:rPr>
+          <w:rFonts w:asciiTheme="majorHAnsi" w:hAnsiTheme="majorHAnsi" w:cstheme="majorHAnsi"/>
+        </w:rPr>
+      </w:pPr>
+    </w:p>
+    <w:p>
+      <w:pPr>
+        <w:pStyle w:val="ae"/>
+        <w:spacing w:line="360" w:lineRule="auto"/>
+        <w:rPr>
+          <w:rFonts w:asciiTheme="majorHAnsi" w:hAnsiTheme="majorHAnsi" w:cstheme="majorHAnsi"/>
+        </w:rPr>
+      </w:pPr>
+    </w:p>
+    <w:p>
+      <w:pPr>
+        <w:pStyle w:val="ae"/>
+        <w:spacing w:line="360" w:lineRule="auto"/>
+        <w:rPr>
+          <w:rFonts w:asciiTheme="majorHAnsi" w:hAnsiTheme="majorHAnsi" w:cstheme="majorHAnsi"/>
+        </w:rPr>
+      </w:pPr>
+    </w:p>
+    <w:p>
+      <w:pPr>
+        <w:pStyle w:val="ae"/>
+        <w:spacing w:line="360" w:lineRule="auto"/>
+        <w:rPr>
+          <w:rFonts w:asciiTheme="majorHAnsi" w:hAnsiTheme="majorHAnsi" w:cstheme="majorHAnsi"/>
+        </w:rPr>
+      </w:pPr>
+    </w:p>
+    <w:p>
+      <w:pPr>
+        <w:pStyle w:val="ae"/>
+        <w:spacing w:line="360" w:lineRule="auto"/>
+        <w:rPr>
+          <w:rFonts w:asciiTheme="majorHAnsi" w:hAnsiTheme="majorHAnsi" w:cstheme="majorHAnsi"/>
+        </w:rPr>
+      </w:pPr>
+    </w:p>
+    <w:p>
+      <w:pPr>
+        <w:pStyle w:val="ae"/>
+        <w:spacing w:line="360" w:lineRule="auto"/>
+        <w:rPr>
+          <w:rFonts w:asciiTheme="majorHAnsi" w:hAnsiTheme="majorHAnsi" w:cstheme="majorHAnsi"/>
+        </w:rPr>
+      </w:pPr>
+    </w:p>
+    <w:p>
+      <w:pPr>
+        <w:pStyle w:val="ae"/>
+        <w:spacing w:line="360" w:lineRule="auto"/>
+        <w:rPr>
+          <w:rFonts w:asciiTheme="majorHAnsi" w:hAnsiTheme="majorHAnsi" w:cstheme="majorHAnsi"/>
+        </w:rPr>
+      </w:pPr>
+    </w:p>
+    <w:p>
+      <w:pPr>
+        <w:pStyle w:val="ae"/>
+        <w:spacing w:line="360" w:lineRule="auto"/>
+        <w:rPr>
+          <w:rFonts w:asciiTheme="majorHAnsi" w:hAnsiTheme="majorHAnsi" w:cstheme="majorHAnsi"/>
+        </w:rPr>
+      </w:pPr>
+    </w:p>
+    <w:p>
+      <w:pPr>
+        <w:pStyle w:val="ae"/>
+        <w:spacing w:line="360" w:lineRule="auto"/>
+        <w:rPr>
+          <w:rFonts w:asciiTheme="majorHAnsi" w:hAnsiTheme="majorHAnsi" w:cstheme="majorHAnsi"/>
+        </w:rPr>
+      </w:pPr>
+    </w:p>
+    <w:p>
+      <w:pPr>
+        <w:pStyle w:val="ae"/>
+        <w:spacing w:line="360" w:lineRule="auto"/>
+        <w:rPr>
+          <w:rFonts w:asciiTheme="majorHAnsi" w:hAnsiTheme="majorHAnsi" w:cstheme="majorHAnsi"/>
+        </w:rPr>
+      </w:pPr>
+    </w:p>
+    <w:p>
+      <w:pPr>
+        <w:pStyle w:val="ae"/>
+        <w:spacing w:line="360" w:lineRule="auto"/>
+        <w:rPr>
+          <w:rFonts w:asciiTheme="majorHAnsi" w:hAnsiTheme="majorHAnsi" w:cstheme="majorHAnsi"/>
+        </w:rPr>
+      </w:pPr>
+    </w:p>
+    <w:p>
+      <w:pPr>
+        <w:pStyle w:val="ae"/>
+        <w:spacing w:line="360" w:lineRule="auto"/>
+        <w:rPr>
+          <w:rFonts w:asciiTheme="majorHAnsi" w:hAnsiTheme="majorHAnsi" w:cstheme="majorHAnsi"/>
+        </w:rPr>
+      </w:pPr>
+    </w:p>
+    <w:p>
+      <w:pPr>
+        <w:pStyle w:val="ae"/>
+        <w:spacing w:line="360" w:lineRule="auto"/>
+        <w:rPr>
+          <w:rFonts w:asciiTheme="majorHAnsi" w:hAnsiTheme="majorHAnsi" w:cstheme="majorHAnsi"/>
+        </w:rPr>
+      </w:pPr>
+    </w:p>
+    <w:p>
+      <w:pPr>
+        <w:pStyle w:val="ae"/>
+        <w:spacing w:line="360" w:lineRule="auto"/>
+        <w:rPr>
+          <w:rFonts w:asciiTheme="majorHAnsi" w:hAnsiTheme="majorHAnsi" w:cstheme="majorHAnsi"/>
+        </w:rPr>
+      </w:pPr>
+    </w:p>
+    <w:p>
+      <w:pPr>
+        <w:pStyle w:val="ae"/>
+        <w:spacing w:line="360" w:lineRule="auto"/>
+        <w:rPr>
+          <w:rFonts w:asciiTheme="majorHAnsi" w:hAnsiTheme="majorHAnsi" w:cstheme="majorHAnsi"/>
+        </w:rPr>
+      </w:pPr>
+    </w:p>
+    <w:p>
+      <w:pPr>
+        <w:pStyle w:val="ae"/>
+        <w:spacing w:line="360" w:lineRule="auto"/>
+        <w:rPr>
+          <w:rFonts w:asciiTheme="majorHAnsi" w:hAnsiTheme="majorHAnsi" w:cstheme="majorHAnsi"/>
+        </w:rPr>
+      </w:pPr>
+    </w:p>
+    <w:p>
+      <w:pPr>
+        <w:pStyle w:val="ae"/>
+        <w:spacing w:line="360" w:lineRule="auto"/>
+        <w:rPr>
+          <w:rFonts w:asciiTheme="majorHAnsi" w:hAnsiTheme="majorHAnsi" w:cstheme="majorHAnsi"/>
+        </w:rPr>
+      </w:pPr>
+    </w:p>
+    <w:p>
+      <w:pPr>
+        <w:pStyle w:val="ae"/>
+        <w:spacing w:line="360" w:lineRule="auto"/>
+        <w:rPr>
+          <w:rFonts w:asciiTheme="majorHAnsi" w:hAnsiTheme="majorHAnsi" w:cstheme="majorHAnsi"/>
+        </w:rPr>
+      </w:pPr>
+    </w:p>
+    <w:p>
+      <w:pPr>
+        <w:pStyle w:val="ae"/>
+        <w:spacing w:line="360" w:lineRule="auto"/>
+        <w:rPr>
+          <w:rFonts w:asciiTheme="majorHAnsi" w:hAnsiTheme="majorHAnsi" w:cstheme="majorHAnsi"/>
+        </w:rPr>
+      </w:pPr>
+    </w:p>
+    <w:p>
+      <w:pPr>
+        <w:pStyle w:val="ae"/>
+        <w:spacing w:line="360" w:lineRule="auto"/>
+        <w:rPr>
+          <w:rFonts w:asciiTheme="majorHAnsi" w:hAnsiTheme="majorHAnsi" w:cstheme="majorHAnsi"/>
+        </w:rPr>
+      </w:pPr>
+    </w:p>
+    <w:p>
+      <w:pPr>
+        <w:pStyle w:val="ae"/>
+        <w:spacing w:line="360" w:lineRule="auto"/>
+        <w:rPr>
+          <w:rFonts w:asciiTheme="majorHAnsi" w:hAnsiTheme="majorHAnsi" w:cstheme="majorHAnsi"/>
+        </w:rPr>
+      </w:pPr>
+      <w:r>
+        <w:rPr>
+          <w:rFonts w:asciiTheme="majorHAnsi" w:hAnsiTheme="majorHAnsi" w:cstheme="majorHAnsi"/>
+        </w:rPr>
+        <w:lastRenderedPageBreak/>
+        <w:t>6</w:t>
+      </w:r>
     </w:p>
     <w:sectPr>
       <w:headerReference w:type="default" r:id="rId14"/>
@@ -490,7 +3107,7 @@
     <w:sdtContent>
       <w:p>
         <w:pPr>
-          <w:pStyle w:val="Footer"/>
+          <w:pStyle w:val="a7"/>
           <w:jc w:val="center"/>
         </w:pPr>
         <w:r>
@@ -560,7 +3177,7 @@
   </w:sdt>
   <w:p>
     <w:pPr>
-      <w:pStyle w:val="Footer"/>
+      <w:pStyle w:val="a7"/>
     </w:pPr>
   </w:p>
 </w:ftr>
@@ -595,7 +3212,7 @@
 <w:hdr xmlns:wpc="http://schemas.microsoft.com/office/word/2010/wordprocessingCanvas" xmlns:cx="http://schemas.microsoft.com/office/drawing/2014/chartex" xmlns:cx1="http://schemas.microsoft.com/office/drawing/2015/9/8/chartex" xmlns:cx2="http://schemas.microsoft.com/office/drawing/2015/10/21/chartex" xmlns:cx3="http://schemas.microsoft.com/office/drawing/2016/5/9/chartex" xmlns:cx4="http://schemas.microsoft.com/office/drawing/2016/5/10/chartex" xmlns:cx5="http://schemas.microsoft.com/office/drawing/2016/5/11/chartex" xmlns:cx6="http://schemas.microsoft.com/office/drawing/2016/5/12/chartex" xmlns:cx7="http://schemas.microsoft.com/office/drawing/2016/5/13/chartex" xmlns:cx8="http://schemas.microsoft.com/office/drawing/2016/5/14/chartex" xmlns:mc="http://schemas.openxmlformats.org/markup-compatibility/2006" xmlns:aink="http://schemas.microsoft.com/office/drawing/2016/ink" xmlns:am3d="http://schemas.microsoft.com/office/drawing/2017/model3d" xmlns:o="urn:schemas-microsoft-com:office:office" xmlns:r="http://schemas.openxmlformats.org/officeDocument/2006/relationships" xmlns:m="http://schemas.openxmlformats.org/officeDocument/2006/math" xmlns:v="urn:schemas-microsoft-com:vml" xmlns:wp14="http://schemas.microsoft.com/office/word/2010/wordprocessingDrawing" xmlns:wp="http://schemas.openxmlformats.org/drawingml/2006/wordprocessingDrawing" xmlns:w10="urn:schemas-microsoft-com:office:word" xmlns:w="http://schemas.openxmlformats.org/wordprocessingml/2006/main" xmlns:w14="http://schemas.microsoft.com/office/word/2010/wordml" xmlns:w15="http://schemas.microsoft.com/office/word/2012/wordml" xmlns:w16cid="http://schemas.microsoft.com/office/word/2016/wordml/cid" xmlns:w16se="http://schemas.microsoft.com/office/word/2015/wordml/symex" xmlns:wpg="http://schemas.microsoft.com/office/word/2010/wordprocessingGroup" xmlns:wpi="http://schemas.microsoft.com/office/word/2010/wordprocessingInk" xmlns:wne="http://schemas.microsoft.com/office/word/2006/wordml" xmlns:wps="http://schemas.microsoft.com/office/word/2010/wordprocessingShape" mc:Ignorable="w14 w15 w16se w16cid wp14">
   <w:p>
     <w:pPr>
-      <w:pStyle w:val="Header"/>
+      <w:pStyle w:val="a5"/>
     </w:pPr>
     <w:r>
       <w:rPr>
@@ -1278,7 +3895,7 @@
     <w:lvl w:ilvl="0">
       <w:start w:val="1"/>
       <w:numFmt w:val="decimal"/>
-      <w:pStyle w:val="Heading1"/>
+      <w:pStyle w:val="1"/>
       <w:lvlText w:val="%1"/>
       <w:lvlJc w:val="left"/>
       <w:pPr>
@@ -1288,7 +3905,7 @@
     <w:lvl w:ilvl="1">
       <w:start w:val="1"/>
       <w:numFmt w:val="decimal"/>
-      <w:pStyle w:val="Heading2"/>
+      <w:pStyle w:val="2"/>
       <w:lvlText w:val="%1.%2"/>
       <w:lvlJc w:val="left"/>
       <w:pPr>
@@ -1298,7 +3915,7 @@
     <w:lvl w:ilvl="2">
       <w:start w:val="1"/>
       <w:numFmt w:val="decimal"/>
-      <w:pStyle w:val="Heading3"/>
+      <w:pStyle w:val="3"/>
       <w:lvlText w:val="%1.%2.%3"/>
       <w:lvlJc w:val="left"/>
       <w:pPr>
@@ -1308,7 +3925,7 @@
     <w:lvl w:ilvl="3">
       <w:start w:val="1"/>
       <w:numFmt w:val="decimal"/>
-      <w:pStyle w:val="Heading4"/>
+      <w:pStyle w:val="4"/>
       <w:lvlText w:val="%1.%2.%3.%4"/>
       <w:lvlJc w:val="left"/>
       <w:pPr>
@@ -1318,7 +3935,7 @@
     <w:lvl w:ilvl="4">
       <w:start w:val="1"/>
       <w:numFmt w:val="decimal"/>
-      <w:pStyle w:val="Heading5"/>
+      <w:pStyle w:val="5"/>
       <w:lvlText w:val="%1.%2.%3.%4.%5"/>
       <w:lvlJc w:val="left"/>
       <w:pPr>
@@ -1328,7 +3945,7 @@
     <w:lvl w:ilvl="5">
       <w:start w:val="1"/>
       <w:numFmt w:val="decimal"/>
-      <w:pStyle w:val="Heading6"/>
+      <w:pStyle w:val="6"/>
       <w:lvlText w:val="%1.%2.%3.%4.%5.%6"/>
       <w:lvlJc w:val="left"/>
       <w:pPr>
@@ -1338,7 +3955,7 @@
     <w:lvl w:ilvl="6">
       <w:start w:val="1"/>
       <w:numFmt w:val="decimal"/>
-      <w:pStyle w:val="Heading7"/>
+      <w:pStyle w:val="7"/>
       <w:lvlText w:val="%1.%2.%3.%4.%5.%6.%7"/>
       <w:lvlJc w:val="left"/>
       <w:pPr>
@@ -1348,7 +3965,7 @@
     <w:lvl w:ilvl="7">
       <w:start w:val="1"/>
       <w:numFmt w:val="decimal"/>
-      <w:pStyle w:val="Heading8"/>
+      <w:pStyle w:val="8"/>
       <w:lvlText w:val="%1.%2.%3.%4.%5.%6.%7.%8"/>
       <w:lvlJc w:val="left"/>
       <w:pPr>
@@ -1358,7 +3975,7 @@
     <w:lvl w:ilvl="8">
       <w:start w:val="1"/>
       <w:numFmt w:val="decimal"/>
-      <w:pStyle w:val="Heading9"/>
+      <w:pStyle w:val="9"/>
       <w:lvlText w:val="%1.%2.%3.%4.%5.%6.%7.%8.%9"/>
       <w:lvlJc w:val="left"/>
       <w:pPr>
@@ -3301,7 +5918,7 @@
     <w:lsdException w:name="Unresolved Mention" w:semiHidden="1" w:unhideWhenUsed="1"/>
     <w:lsdException w:name="Smart Link" w:semiHidden="1" w:unhideWhenUsed="1"/>
   </w:latentStyles>
-  <w:style w:type="paragraph" w:default="1" w:styleId="Normal">
+  <w:style w:type="paragraph" w:default="1" w:styleId="a">
     <w:name w:val="Normal"/>
     <w:qFormat/>
     <w:rsid w:val="00223C77"/>
@@ -3309,11 +5926,11 @@
       <w:lang w:val="en-US"/>
     </w:rPr>
   </w:style>
-  <w:style w:type="paragraph" w:styleId="Heading1">
+  <w:style w:type="paragraph" w:styleId="1">
     <w:name w:val="heading 1"/>
-    <w:basedOn w:val="Normal"/>
-    <w:next w:val="Normal"/>
-    <w:link w:val="Heading1Char"/>
+    <w:basedOn w:val="a"/>
+    <w:next w:val="a"/>
+    <w:link w:val="10"/>
     <w:autoRedefine/>
     <w:uiPriority w:val="9"/>
     <w:qFormat/>
@@ -3336,11 +5953,11 @@
       <w:shd w:val="clear" w:color="auto" w:fill="FFFFFF"/>
     </w:rPr>
   </w:style>
-  <w:style w:type="paragraph" w:styleId="Heading2">
+  <w:style w:type="paragraph" w:styleId="2">
     <w:name w:val="heading 2"/>
-    <w:basedOn w:val="Normal"/>
-    <w:next w:val="Normal"/>
-    <w:link w:val="Heading2Char"/>
+    <w:basedOn w:val="a"/>
+    <w:next w:val="a"/>
+    <w:link w:val="20"/>
     <w:autoRedefine/>
     <w:uiPriority w:val="9"/>
     <w:unhideWhenUsed/>
@@ -3362,11 +5979,11 @@
       <w:szCs w:val="32"/>
     </w:rPr>
   </w:style>
-  <w:style w:type="paragraph" w:styleId="Heading3">
+  <w:style w:type="paragraph" w:styleId="3">
     <w:name w:val="heading 3"/>
-    <w:basedOn w:val="Normal"/>
-    <w:next w:val="Normal"/>
-    <w:link w:val="Heading3Char"/>
+    <w:basedOn w:val="a"/>
+    <w:next w:val="a"/>
+    <w:link w:val="30"/>
     <w:uiPriority w:val="9"/>
     <w:unhideWhenUsed/>
     <w:qFormat/>
@@ -3387,11 +6004,11 @@
       <w:szCs w:val="24"/>
     </w:rPr>
   </w:style>
-  <w:style w:type="paragraph" w:styleId="Heading4">
+  <w:style w:type="paragraph" w:styleId="4">
     <w:name w:val="heading 4"/>
-    <w:basedOn w:val="Normal"/>
-    <w:next w:val="Normal"/>
-    <w:link w:val="Heading4Char"/>
+    <w:basedOn w:val="a"/>
+    <w:next w:val="a"/>
+    <w:link w:val="40"/>
     <w:uiPriority w:val="9"/>
     <w:semiHidden/>
     <w:unhideWhenUsed/>
@@ -3414,11 +6031,11 @@
       <w:color w:val="2E74B5" w:themeColor="accent1" w:themeShade="BF"/>
     </w:rPr>
   </w:style>
-  <w:style w:type="paragraph" w:styleId="Heading5">
+  <w:style w:type="paragraph" w:styleId="5">
     <w:name w:val="heading 5"/>
-    <w:basedOn w:val="Normal"/>
-    <w:next w:val="Normal"/>
-    <w:link w:val="Heading5Char"/>
+    <w:basedOn w:val="a"/>
+    <w:next w:val="a"/>
+    <w:link w:val="50"/>
     <w:uiPriority w:val="9"/>
     <w:semiHidden/>
     <w:unhideWhenUsed/>
@@ -3439,11 +6056,11 @@
       <w:color w:val="2E74B5" w:themeColor="accent1" w:themeShade="BF"/>
     </w:rPr>
   </w:style>
-  <w:style w:type="paragraph" w:styleId="Heading6">
+  <w:style w:type="paragraph" w:styleId="6">
     <w:name w:val="heading 6"/>
-    <w:basedOn w:val="Normal"/>
-    <w:next w:val="Normal"/>
-    <w:link w:val="Heading6Char"/>
+    <w:basedOn w:val="a"/>
+    <w:next w:val="a"/>
+    <w:link w:val="60"/>
     <w:uiPriority w:val="9"/>
     <w:semiHidden/>
     <w:unhideWhenUsed/>
@@ -3464,11 +6081,11 @@
       <w:color w:val="1F4D78" w:themeColor="accent1" w:themeShade="7F"/>
     </w:rPr>
   </w:style>
-  <w:style w:type="paragraph" w:styleId="Heading7">
+  <w:style w:type="paragraph" w:styleId="7">
     <w:name w:val="heading 7"/>
-    <w:basedOn w:val="Normal"/>
-    <w:next w:val="Normal"/>
-    <w:link w:val="Heading7Char"/>
+    <w:basedOn w:val="a"/>
+    <w:next w:val="a"/>
+    <w:link w:val="70"/>
     <w:uiPriority w:val="9"/>
     <w:semiHidden/>
     <w:unhideWhenUsed/>
@@ -3491,11 +6108,11 @@
       <w:color w:val="1F4D78" w:themeColor="accent1" w:themeShade="7F"/>
     </w:rPr>
   </w:style>
-  <w:style w:type="paragraph" w:styleId="Heading8">
+  <w:style w:type="paragraph" w:styleId="8">
     <w:name w:val="heading 8"/>
-    <w:basedOn w:val="Normal"/>
-    <w:next w:val="Normal"/>
-    <w:link w:val="Heading8Char"/>
+    <w:basedOn w:val="a"/>
+    <w:next w:val="a"/>
+    <w:link w:val="80"/>
     <w:uiPriority w:val="9"/>
     <w:semiHidden/>
     <w:unhideWhenUsed/>
@@ -3518,11 +6135,11 @@
       <w:szCs w:val="21"/>
     </w:rPr>
   </w:style>
-  <w:style w:type="paragraph" w:styleId="Heading9">
+  <w:style w:type="paragraph" w:styleId="9">
     <w:name w:val="heading 9"/>
-    <w:basedOn w:val="Normal"/>
-    <w:next w:val="Normal"/>
-    <w:link w:val="Heading9Char"/>
+    <w:basedOn w:val="a"/>
+    <w:next w:val="a"/>
+    <w:link w:val="90"/>
     <w:uiPriority w:val="9"/>
     <w:semiHidden/>
     <w:unhideWhenUsed/>
@@ -3547,13 +6164,13 @@
       <w:szCs w:val="21"/>
     </w:rPr>
   </w:style>
-  <w:style w:type="character" w:default="1" w:styleId="DefaultParagraphFont">
+  <w:style w:type="character" w:default="1" w:styleId="a0">
     <w:name w:val="Default Paragraph Font"/>
     <w:uiPriority w:val="1"/>
     <w:semiHidden/>
     <w:unhideWhenUsed/>
   </w:style>
-  <w:style w:type="table" w:default="1" w:styleId="TableNormal">
+  <w:style w:type="table" w:default="1" w:styleId="a1">
     <w:name w:val="Normal Table"/>
     <w:uiPriority w:val="99"/>
     <w:semiHidden/>
@@ -3568,15 +6185,15 @@
       </w:tblCellMar>
     </w:tblPr>
   </w:style>
-  <w:style w:type="numbering" w:default="1" w:styleId="NoList">
+  <w:style w:type="numbering" w:default="1" w:styleId="a2">
     <w:name w:val="No List"/>
     <w:uiPriority w:val="99"/>
     <w:semiHidden/>
     <w:unhideWhenUsed/>
   </w:style>
-  <w:style w:type="paragraph" w:styleId="NoSpacing">
+  <w:style w:type="paragraph" w:styleId="a3">
     <w:name w:val="No Spacing"/>
-    <w:link w:val="NoSpacingChar"/>
+    <w:link w:val="a4"/>
     <w:uiPriority w:val="1"/>
     <w:qFormat/>
     <w:rsid w:val="000A6EEA"/>
@@ -3588,10 +6205,10 @@
       <w:lang w:val="en-US"/>
     </w:rPr>
   </w:style>
-  <w:style w:type="character" w:customStyle="1" w:styleId="NoSpacingChar">
-    <w:name w:val="No Spacing Char"/>
-    <w:basedOn w:val="DefaultParagraphFont"/>
-    <w:link w:val="NoSpacing"/>
+  <w:style w:type="character" w:customStyle="1" w:styleId="a4">
+    <w:name w:val="Без разредка Знак"/>
+    <w:basedOn w:val="a0"/>
+    <w:link w:val="a3"/>
     <w:uiPriority w:val="1"/>
     <w:rsid w:val="000A6EEA"/>
     <w:rPr>
@@ -3599,10 +6216,10 @@
       <w:lang w:val="en-US"/>
     </w:rPr>
   </w:style>
-  <w:style w:type="paragraph" w:styleId="Header">
+  <w:style w:type="paragraph" w:styleId="a5">
     <w:name w:val="header"/>
-    <w:basedOn w:val="Normal"/>
-    <w:link w:val="HeaderChar"/>
+    <w:basedOn w:val="a"/>
+    <w:link w:val="a6"/>
     <w:uiPriority w:val="99"/>
     <w:unhideWhenUsed/>
     <w:rsid w:val="00E85A9D"/>
@@ -3614,20 +6231,20 @@
       <w:spacing w:after="0" w:line="240" w:lineRule="auto"/>
     </w:pPr>
   </w:style>
-  <w:style w:type="character" w:customStyle="1" w:styleId="HeaderChar">
-    <w:name w:val="Header Char"/>
-    <w:basedOn w:val="DefaultParagraphFont"/>
-    <w:link w:val="Header"/>
+  <w:style w:type="character" w:customStyle="1" w:styleId="a6">
+    <w:name w:val="Горен колонтитул Знак"/>
+    <w:basedOn w:val="a0"/>
+    <w:link w:val="a5"/>
     <w:uiPriority w:val="99"/>
     <w:rsid w:val="00E85A9D"/>
     <w:rPr>
       <w:lang w:val="en-US"/>
     </w:rPr>
   </w:style>
-  <w:style w:type="paragraph" w:styleId="Footer">
+  <w:style w:type="paragraph" w:styleId="a7">
     <w:name w:val="footer"/>
-    <w:basedOn w:val="Normal"/>
-    <w:link w:val="FooterChar"/>
+    <w:basedOn w:val="a"/>
+    <w:link w:val="a8"/>
     <w:uiPriority w:val="99"/>
     <w:unhideWhenUsed/>
     <w:rsid w:val="00E85A9D"/>
@@ -3639,20 +6256,20 @@
       <w:spacing w:after="0" w:line="240" w:lineRule="auto"/>
     </w:pPr>
   </w:style>
-  <w:style w:type="character" w:customStyle="1" w:styleId="FooterChar">
-    <w:name w:val="Footer Char"/>
-    <w:basedOn w:val="DefaultParagraphFont"/>
-    <w:link w:val="Footer"/>
+  <w:style w:type="character" w:customStyle="1" w:styleId="a8">
+    <w:name w:val="Долен колонтитул Знак"/>
+    <w:basedOn w:val="a0"/>
+    <w:link w:val="a7"/>
     <w:uiPriority w:val="99"/>
     <w:rsid w:val="00E85A9D"/>
     <w:rPr>
       <w:lang w:val="en-US"/>
     </w:rPr>
   </w:style>
-  <w:style w:type="character" w:customStyle="1" w:styleId="Heading1Char">
-    <w:name w:val="Heading 1 Char"/>
-    <w:basedOn w:val="DefaultParagraphFont"/>
-    <w:link w:val="Heading1"/>
+  <w:style w:type="character" w:customStyle="1" w:styleId="10">
+    <w:name w:val="Заглавие 1 Знак"/>
+    <w:basedOn w:val="a0"/>
+    <w:link w:val="1"/>
     <w:uiPriority w:val="9"/>
     <w:rsid w:val="00E667D4"/>
     <w:rPr>
@@ -3664,10 +6281,10 @@
       <w:lang w:val="en-US"/>
     </w:rPr>
   </w:style>
-  <w:style w:type="character" w:customStyle="1" w:styleId="Heading2Char">
-    <w:name w:val="Heading 2 Char"/>
-    <w:basedOn w:val="DefaultParagraphFont"/>
-    <w:link w:val="Heading2"/>
+  <w:style w:type="character" w:customStyle="1" w:styleId="20">
+    <w:name w:val="Заглавие 2 Знак"/>
+    <w:basedOn w:val="a0"/>
+    <w:link w:val="2"/>
     <w:uiPriority w:val="9"/>
     <w:rsid w:val="00E667D4"/>
     <w:rPr>
@@ -3677,9 +6294,9 @@
       <w:lang w:val="en-US"/>
     </w:rPr>
   </w:style>
-  <w:style w:type="table" w:styleId="TableGrid">
+  <w:style w:type="table" w:styleId="a9">
     <w:name w:val="Table Grid"/>
-    <w:basedOn w:val="TableNormal"/>
+    <w:basedOn w:val="a1"/>
     <w:uiPriority w:val="39"/>
     <w:rsid w:val="00E85A9D"/>
     <w:pPr>
@@ -3696,10 +6313,10 @@
       </w:tblBorders>
     </w:tblPr>
   </w:style>
-  <w:style w:type="paragraph" w:styleId="TOCHeading">
+  <w:style w:type="paragraph" w:styleId="aa">
     <w:name w:val="TOC Heading"/>
-    <w:basedOn w:val="Heading1"/>
-    <w:next w:val="Normal"/>
+    <w:basedOn w:val="1"/>
+    <w:next w:val="a"/>
     <w:uiPriority w:val="39"/>
     <w:unhideWhenUsed/>
     <w:qFormat/>
@@ -3715,10 +6332,10 @@
       <w:color w:val="2E74B5" w:themeColor="accent1" w:themeShade="BF"/>
     </w:rPr>
   </w:style>
-  <w:style w:type="paragraph" w:styleId="BalloonText">
+  <w:style w:type="paragraph" w:styleId="ab">
     <w:name w:val="Balloon Text"/>
-    <w:basedOn w:val="Normal"/>
-    <w:link w:val="BalloonTextChar"/>
+    <w:basedOn w:val="a"/>
+    <w:link w:val="ac"/>
     <w:uiPriority w:val="99"/>
     <w:semiHidden/>
     <w:unhideWhenUsed/>
@@ -3732,10 +6349,10 @@
       <w:szCs w:val="18"/>
     </w:rPr>
   </w:style>
-  <w:style w:type="character" w:customStyle="1" w:styleId="BalloonTextChar">
-    <w:name w:val="Balloon Text Char"/>
-    <w:basedOn w:val="DefaultParagraphFont"/>
-    <w:link w:val="BalloonText"/>
+  <w:style w:type="character" w:customStyle="1" w:styleId="ac">
+    <w:name w:val="Изнесен текст Знак"/>
+    <w:basedOn w:val="a0"/>
+    <w:link w:val="ab"/>
     <w:uiPriority w:val="99"/>
     <w:semiHidden/>
     <w:rsid w:val="00685522"/>
@@ -3746,9 +6363,9 @@
       <w:lang w:val="en-US"/>
     </w:rPr>
   </w:style>
-  <w:style w:type="character" w:styleId="Hyperlink">
+  <w:style w:type="character" w:styleId="ad">
     <w:name w:val="Hyperlink"/>
-    <w:basedOn w:val="DefaultParagraphFont"/>
+    <w:basedOn w:val="a0"/>
     <w:uiPriority w:val="99"/>
     <w:unhideWhenUsed/>
     <w:rsid w:val="003A1EE7"/>
@@ -3757,10 +6374,10 @@
       <w:u w:val="single"/>
     </w:rPr>
   </w:style>
-  <w:style w:type="paragraph" w:styleId="TOC1">
+  <w:style w:type="paragraph" w:styleId="11">
     <w:name w:val="toc 1"/>
-    <w:basedOn w:val="Normal"/>
-    <w:next w:val="Normal"/>
+    <w:basedOn w:val="a"/>
+    <w:next w:val="a"/>
     <w:autoRedefine/>
     <w:uiPriority w:val="39"/>
     <w:unhideWhenUsed/>
@@ -3769,9 +6386,9 @@
       <w:spacing w:after="100"/>
     </w:pPr>
   </w:style>
-  <w:style w:type="paragraph" w:styleId="ListParagraph">
+  <w:style w:type="paragraph" w:styleId="ae">
     <w:name w:val="List Paragraph"/>
-    <w:basedOn w:val="Normal"/>
+    <w:basedOn w:val="a"/>
     <w:uiPriority w:val="34"/>
     <w:qFormat/>
     <w:rsid w:val="00426315"/>
@@ -3780,10 +6397,10 @@
       <w:contextualSpacing/>
     </w:pPr>
   </w:style>
-  <w:style w:type="character" w:customStyle="1" w:styleId="Heading3Char">
-    <w:name w:val="Heading 3 Char"/>
-    <w:basedOn w:val="DefaultParagraphFont"/>
-    <w:link w:val="Heading3"/>
+  <w:style w:type="character" w:customStyle="1" w:styleId="30">
+    <w:name w:val="Заглавие 3 Знак"/>
+    <w:basedOn w:val="a0"/>
+    <w:link w:val="3"/>
     <w:uiPriority w:val="9"/>
     <w:rsid w:val="00BF10C3"/>
     <w:rPr>
@@ -3793,10 +6410,10 @@
       <w:lang w:val="en-US"/>
     </w:rPr>
   </w:style>
-  <w:style w:type="character" w:customStyle="1" w:styleId="Heading4Char">
-    <w:name w:val="Heading 4 Char"/>
-    <w:basedOn w:val="DefaultParagraphFont"/>
-    <w:link w:val="Heading4"/>
+  <w:style w:type="character" w:customStyle="1" w:styleId="40">
+    <w:name w:val="Заглавие 4 Знак"/>
+    <w:basedOn w:val="a0"/>
+    <w:link w:val="4"/>
     <w:uiPriority w:val="9"/>
     <w:semiHidden/>
     <w:rsid w:val="00C411D8"/>
@@ -3808,10 +6425,10 @@
       <w:lang w:val="en-US"/>
     </w:rPr>
   </w:style>
-  <w:style w:type="character" w:customStyle="1" w:styleId="Heading5Char">
-    <w:name w:val="Heading 5 Char"/>
-    <w:basedOn w:val="DefaultParagraphFont"/>
-    <w:link w:val="Heading5"/>
+  <w:style w:type="character" w:customStyle="1" w:styleId="50">
+    <w:name w:val="Заглавие 5 Знак"/>
+    <w:basedOn w:val="a0"/>
+    <w:link w:val="5"/>
     <w:uiPriority w:val="9"/>
     <w:semiHidden/>
     <w:rsid w:val="00C411D8"/>
@@ -3821,10 +6438,10 @@
       <w:lang w:val="en-US"/>
     </w:rPr>
   </w:style>
-  <w:style w:type="character" w:customStyle="1" w:styleId="Heading6Char">
-    <w:name w:val="Heading 6 Char"/>
-    <w:basedOn w:val="DefaultParagraphFont"/>
-    <w:link w:val="Heading6"/>
+  <w:style w:type="character" w:customStyle="1" w:styleId="60">
+    <w:name w:val="Заглавие 6 Знак"/>
+    <w:basedOn w:val="a0"/>
+    <w:link w:val="6"/>
     <w:uiPriority w:val="9"/>
     <w:semiHidden/>
     <w:rsid w:val="00C411D8"/>
@@ -3834,10 +6451,10 @@
       <w:lang w:val="en-US"/>
     </w:rPr>
   </w:style>
-  <w:style w:type="character" w:customStyle="1" w:styleId="Heading7Char">
-    <w:name w:val="Heading 7 Char"/>
-    <w:basedOn w:val="DefaultParagraphFont"/>
-    <w:link w:val="Heading7"/>
+  <w:style w:type="character" w:customStyle="1" w:styleId="70">
+    <w:name w:val="Заглавие 7 Знак"/>
+    <w:basedOn w:val="a0"/>
+    <w:link w:val="7"/>
     <w:uiPriority w:val="9"/>
     <w:semiHidden/>
     <w:rsid w:val="00C411D8"/>
@@ -3849,10 +6466,10 @@
       <w:lang w:val="en-US"/>
     </w:rPr>
   </w:style>
-  <w:style w:type="character" w:customStyle="1" w:styleId="Heading8Char">
-    <w:name w:val="Heading 8 Char"/>
-    <w:basedOn w:val="DefaultParagraphFont"/>
-    <w:link w:val="Heading8"/>
+  <w:style w:type="character" w:customStyle="1" w:styleId="80">
+    <w:name w:val="Заглавие 8 Знак"/>
+    <w:basedOn w:val="a0"/>
+    <w:link w:val="8"/>
     <w:uiPriority w:val="9"/>
     <w:semiHidden/>
     <w:rsid w:val="00C411D8"/>
@@ -3864,10 +6481,10 @@
       <w:lang w:val="en-US"/>
     </w:rPr>
   </w:style>
-  <w:style w:type="character" w:customStyle="1" w:styleId="Heading9Char">
-    <w:name w:val="Heading 9 Char"/>
-    <w:basedOn w:val="DefaultParagraphFont"/>
-    <w:link w:val="Heading9"/>
+  <w:style w:type="character" w:customStyle="1" w:styleId="90">
+    <w:name w:val="Заглавие 9 Знак"/>
+    <w:basedOn w:val="a0"/>
+    <w:link w:val="9"/>
     <w:uiPriority w:val="9"/>
     <w:semiHidden/>
     <w:rsid w:val="00C411D8"/>
@@ -3881,10 +6498,10 @@
       <w:lang w:val="en-US"/>
     </w:rPr>
   </w:style>
-  <w:style w:type="paragraph" w:styleId="TOC2">
+  <w:style w:type="paragraph" w:styleId="21">
     <w:name w:val="toc 2"/>
-    <w:basedOn w:val="Normal"/>
-    <w:next w:val="Normal"/>
+    <w:basedOn w:val="a"/>
+    <w:next w:val="a"/>
     <w:autoRedefine/>
     <w:uiPriority w:val="39"/>
     <w:unhideWhenUsed/>
@@ -4005,7 +6622,7 @@
     <w:sig w:usb0="A00000BF" w:usb1="5000005B" w:usb2="00000000" w:usb3="00000000" w:csb0="00000093" w:csb1="00000000"/>
   </w:font>
   <w:font w:name="Vrinda">
-    <w:panose1 w:val="00000400000000000000"/>
+    <w:panose1 w:val="020B0502040204020203"/>
     <w:charset w:val="00"/>
     <w:family w:val="swiss"/>
     <w:pitch w:val="variable"/>
@@ -4033,7 +6650,7 @@
     <w:sig w:usb0="E4002EFF" w:usb1="C000E47F" w:usb2="00000009" w:usb3="00000000" w:csb0="000001FF" w:csb1="00000000"/>
   </w:font>
   <w:font w:name="Open Sans">
-    <w:altName w:val="Times New Roman"/>
+    <w:altName w:val="Segoe UI"/>
     <w:charset w:val="00"/>
     <w:family w:val="auto"/>
     <w:pitch w:val="default"/>
@@ -4059,6 +6676,7 @@
   </w:compat>
   <w:rsids>
     <w:rsidRoot w:val="00CA7BB1"/>
+    <w:rsid w:val="000C2FE0"/>
     <w:rsid w:val="0016128D"/>
     <w:rsid w:val="00194132"/>
     <w:rsid w:val="00313D0B"/>
@@ -4085,7 +6703,7 @@
   </m:mathPr>
   <w:themeFontLang w:val="nl-NL" w:bidi="as-IN"/>
   <w:clrSchemeMapping w:bg1="light1" w:t1="dark1" w:bg2="light2" w:t2="dark2" w:accent1="accent1" w:accent2="accent2" w:accent3="accent3" w:accent4="accent4" w:accent5="accent5" w:accent6="accent6" w:hyperlink="hyperlink" w:followedHyperlink="followedHyperlink"/>
-  <w:decimalSymbol w:val="."/>
+  <w:decimalSymbol w:val=","/>
   <w:listSeparator w:val=","/>
   <w15:chartTrackingRefBased/>
 </w:settings>
@@ -4486,20 +7104,20 @@
     <w:lsdException w:name="Unresolved Mention" w:semiHidden="1" w:unhideWhenUsed="1"/>
     <w:lsdException w:name="Smart Link" w:semiHidden="1" w:unhideWhenUsed="1"/>
   </w:latentStyles>
-  <w:style w:type="paragraph" w:default="1" w:styleId="Normal">
+  <w:style w:type="paragraph" w:default="1" w:styleId="a">
     <w:name w:val="Normal"/>
     <w:qFormat/>
     <w:rPr>
       <w:rFonts w:cs="Vrinda"/>
     </w:rPr>
   </w:style>
-  <w:style w:type="character" w:default="1" w:styleId="DefaultParagraphFont">
+  <w:style w:type="character" w:default="1" w:styleId="a0">
     <w:name w:val="Default Paragraph Font"/>
     <w:uiPriority w:val="1"/>
     <w:semiHidden/>
     <w:unhideWhenUsed/>
   </w:style>
-  <w:style w:type="table" w:default="1" w:styleId="TableNormal">
+  <w:style w:type="table" w:default="1" w:styleId="a1">
     <w:name w:val="Normal Table"/>
     <w:uiPriority w:val="99"/>
     <w:semiHidden/>
@@ -4514,7 +7132,7 @@
       </w:tblCellMar>
     </w:tblPr>
   </w:style>
-  <w:style w:type="numbering" w:default="1" w:styleId="NoList">
+  <w:style w:type="numbering" w:default="1" w:styleId="a2">
     <w:name w:val="No List"/>
     <w:uiPriority w:val="99"/>
     <w:semiHidden/>
@@ -4595,9 +7213,9 @@
       <w:lang w:val="bg-BG" w:eastAsia="bg-BG" w:bidi="ar-SA"/>
     </w:rPr>
   </w:style>
-  <w:style w:type="character" w:customStyle="1" w:styleId="a">
-    <w:name w:val="Текст в контейнер"/>
-    <w:basedOn w:val="DefaultParagraphFont"/>
+  <w:style w:type="character" w:customStyle="1" w:styleId="1">
+    <w:name w:val="Текст в контейнер1"/>
+    <w:basedOn w:val="a0"/>
     <w:uiPriority w:val="99"/>
     <w:semiHidden/>
     <w:rsid w:val="00B75892"/>
@@ -4613,9 +7231,9 @@
       <w:lang w:val="bg-BG" w:eastAsia="bg-BG" w:bidi="ar-SA"/>
     </w:rPr>
   </w:style>
-  <w:style w:type="character" w:styleId="PlaceholderText">
+  <w:style w:type="character" w:styleId="a3">
     <w:name w:val="Placeholder Text"/>
-    <w:basedOn w:val="DefaultParagraphFont"/>
+    <w:basedOn w:val="a0"/>
     <w:uiPriority w:val="99"/>
     <w:semiHidden/>
     <w:rsid w:val="00B75892"/>
@@ -4930,6 +7548,12 @@
 </file>
 
 <file path=customXml/item2.xml><?xml version="1.0" encoding="utf-8"?>
+<p:properties xmlns:p="http://schemas.microsoft.com/office/2006/metadata/properties" xmlns:xsi="http://www.w3.org/2001/XMLSchema-instance" xmlns:pc="http://schemas.microsoft.com/office/infopath/2007/PartnerControls">
+  <documentManagement/>
+</p:properties>
+</file>
+
+<file path=customXml/item3.xml><?xml version="1.0" encoding="utf-8"?>
 <ct:contentTypeSchema xmlns:ct="http://schemas.microsoft.com/office/2006/metadata/contentType" xmlns:ma="http://schemas.microsoft.com/office/2006/metadata/properties/metaAttributes" ct:_="" ma:_="" ma:contentTypeName="Document" ma:contentTypeID="0x010100A53A5291D235674BA41FCCC5C7BF9225" ma:contentTypeVersion="13" ma:contentTypeDescription="Een nieuw document maken." ma:contentTypeScope="" ma:versionID="782c2d1d3fd6000ba607ee0637d08f98">
   <xsd:schema xmlns:xsd="http://www.w3.org/2001/XMLSchema" xmlns:xs="http://www.w3.org/2001/XMLSchema" xmlns:p="http://schemas.microsoft.com/office/2006/metadata/properties" xmlns:ns3="b85e7145-5d17-489a-9659-1beb765e2fce" xmlns:ns4="ca7ac28e-eeaf-4457-90d4-2278398e531e" targetNamespace="http://schemas.microsoft.com/office/2006/metadata/properties" ma:root="true" ma:fieldsID="73353381fa0bf6a58211966b847e9527" ns3:_="" ns4:_="">
     <xsd:import namespace="b85e7145-5d17-489a-9659-1beb765e2fce"/>
@@ -5152,12 +7776,6 @@
 </ct:contentTypeSchema>
 </file>
 
-<file path=customXml/item3.xml><?xml version="1.0" encoding="utf-8"?>
-<p:properties xmlns:p="http://schemas.microsoft.com/office/2006/metadata/properties" xmlns:xsi="http://www.w3.org/2001/XMLSchema-instance" xmlns:pc="http://schemas.microsoft.com/office/infopath/2007/PartnerControls">
-  <documentManagement/>
-</p:properties>
-</file>
-
 <file path=customXml/item4.xml><?xml version="1.0" encoding="utf-8"?>
 <?mso-contentType ?>
 <FormTemplates xmlns="http://schemas.microsoft.com/sharepoint/v3/contenttype/forms">
@@ -5180,6 +7798,15 @@
 </file>
 
 <file path=customXml/itemProps2.xml><?xml version="1.0" encoding="utf-8"?>
+<ds:datastoreItem xmlns:ds="http://schemas.openxmlformats.org/officeDocument/2006/customXml" ds:itemID="{F4035C12-6B24-4FEA-BA29-0B88CCFC933E}">
+  <ds:schemaRefs>
+    <ds:schemaRef ds:uri="http://schemas.microsoft.com/office/2006/metadata/properties"/>
+    <ds:schemaRef ds:uri="http://schemas.microsoft.com/office/infopath/2007/PartnerControls"/>
+  </ds:schemaRefs>
+</ds:datastoreItem>
+</file>
+
+<file path=customXml/itemProps3.xml><?xml version="1.0" encoding="utf-8"?>
 <ds:datastoreItem xmlns:ds="http://schemas.openxmlformats.org/officeDocument/2006/customXml" ds:itemID="{765B04A1-2CDA-4C20-BBA2-E5ACE4908151}">
   <ds:schemaRefs>
     <ds:schemaRef ds:uri="http://schemas.microsoft.com/office/2006/metadata/contentType"/>
@@ -5198,15 +7825,6 @@
 </ds:datastoreItem>
 </file>
 
-<file path=customXml/itemProps3.xml><?xml version="1.0" encoding="utf-8"?>
-<ds:datastoreItem xmlns:ds="http://schemas.openxmlformats.org/officeDocument/2006/customXml" ds:itemID="{F4035C12-6B24-4FEA-BA29-0B88CCFC933E}">
-  <ds:schemaRefs>
-    <ds:schemaRef ds:uri="http://schemas.microsoft.com/office/2006/metadata/properties"/>
-    <ds:schemaRef ds:uri="http://schemas.microsoft.com/office/infopath/2007/PartnerControls"/>
-  </ds:schemaRefs>
-</ds:datastoreItem>
-</file>
-
 <file path=customXml/itemProps4.xml><?xml version="1.0" encoding="utf-8"?>
 <ds:datastoreItem xmlns:ds="http://schemas.openxmlformats.org/officeDocument/2006/customXml" ds:itemID="{B58AF498-6A51-4E05-9DFE-D23F181CA660}">
   <ds:schemaRefs>
@@ -5216,7 +7834,7 @@
 </file>
 
 <file path=customXml/itemProps5.xml><?xml version="1.0" encoding="utf-8"?>
-<ds:datastoreItem xmlns:ds="http://schemas.openxmlformats.org/officeDocument/2006/customXml" ds:itemID="{78E71079-DCFB-42CE-A2A2-6B5A74326872}">
+<ds:datastoreItem xmlns:ds="http://schemas.openxmlformats.org/officeDocument/2006/customXml" ds:itemID="{EAF8E0BC-309A-43D7-A81E-751BA1C03F0B}">
   <ds:schemaRefs>
     <ds:schemaRef ds:uri="http://schemas.openxmlformats.org/officeDocument/2006/bibliography"/>
   </ds:schemaRefs>

</xml_diff>

<commit_message>
Added some Document Overview text
</commit_message>
<xml_diff>
--- a/URS-CBO3-KILR.docx
+++ b/URS-CBO3-KILR.docx
@@ -110,8 +110,18 @@
                         <w:sz w:val="24"/>
                         <w:szCs w:val="24"/>
                       </w:rPr>
-                      <w:t>Fontys Hogescholen</w:t>
+                      <w:t xml:space="preserve">Fontys </w:t>
                     </w:r>
+                    <w:proofErr w:type="spellStart"/>
+                    <w:r>
+                      <w:rPr>
+                        <w:rFonts w:asciiTheme="majorHAnsi" w:hAnsiTheme="majorHAnsi" w:cstheme="majorHAnsi"/>
+                        <w:sz w:val="24"/>
+                        <w:szCs w:val="24"/>
+                      </w:rPr>
+                      <w:t>Hogescholen</w:t>
+                    </w:r>
+                    <w:proofErr w:type="spellEnd"/>
                   </w:p>
                 </w:tc>
               </w:sdtContent>
@@ -653,7 +663,21 @@
                 <w:rStyle w:val="ad"/>
                 <w:noProof/>
               </w:rPr>
-              <w:t>Background</w:t>
+              <w:t>Backgro</w:t>
+            </w:r>
+            <w:r>
+              <w:rPr>
+                <w:rStyle w:val="ad"/>
+                <w:noProof/>
+              </w:rPr>
+              <w:t>u</w:t>
+            </w:r>
+            <w:r>
+              <w:rPr>
+                <w:rStyle w:val="ad"/>
+                <w:noProof/>
+              </w:rPr>
+              <w:t>nd</w:t>
             </w:r>
             <w:r>
               <w:rPr>
@@ -1312,7 +1336,25 @@
           <w:sz w:val="24"/>
           <w:szCs w:val="24"/>
         </w:rPr>
-        <w:t xml:space="preserve">The purpose of this document is to contain all of the user requirements and to list all of them in a consumable way for the client. </w:t>
+        <w:t xml:space="preserve">The purpose of this document is to contain </w:t>
+      </w:r>
+      <w:proofErr w:type="gramStart"/>
+      <w:r>
+        <w:rPr>
+          <w:rFonts w:asciiTheme="majorHAnsi" w:hAnsiTheme="majorHAnsi" w:cstheme="majorHAnsi"/>
+          <w:sz w:val="24"/>
+          <w:szCs w:val="24"/>
+        </w:rPr>
+        <w:t>all of</w:t>
+      </w:r>
+      <w:proofErr w:type="gramEnd"/>
+      <w:r>
+        <w:rPr>
+          <w:rFonts w:asciiTheme="majorHAnsi" w:hAnsiTheme="majorHAnsi" w:cstheme="majorHAnsi"/>
+          <w:sz w:val="24"/>
+          <w:szCs w:val="24"/>
+        </w:rPr>
+        <w:t xml:space="preserve"> the user requirements and to list all of them in a consumable way for the client. </w:t>
       </w:r>
     </w:p>
     <w:p>
@@ -1366,9 +1408,261 @@
           <w:rFonts w:asciiTheme="majorHAnsi" w:hAnsiTheme="majorHAnsi" w:cstheme="majorHAnsi"/>
           <w:sz w:val="24"/>
           <w:szCs w:val="24"/>
-        </w:rPr>
-        <w:t>[Give an overview of the chapters following; e.g. Section 2 provides a general description of the product(s) and the factors that affect their requirements]</w:t>
+          <w:u w:val="single"/>
+        </w:rPr>
+        <w:t>Section 2</w:t>
       </w:r>
+      <w:r>
+        <w:rPr>
+          <w:rFonts w:asciiTheme="majorHAnsi" w:hAnsiTheme="majorHAnsi" w:cstheme="majorHAnsi"/>
+          <w:sz w:val="24"/>
+          <w:szCs w:val="24"/>
+        </w:rPr>
+        <w:t>:</w:t>
+      </w:r>
+    </w:p>
+    <w:p>
+      <w:pPr>
+        <w:pStyle w:val="ae"/>
+        <w:spacing w:line="360" w:lineRule="auto"/>
+        <w:rPr>
+          <w:rFonts w:asciiTheme="majorHAnsi" w:hAnsiTheme="majorHAnsi" w:cstheme="majorHAnsi"/>
+          <w:sz w:val="24"/>
+          <w:szCs w:val="24"/>
+        </w:rPr>
+      </w:pPr>
+      <w:r>
+        <w:rPr>
+          <w:rFonts w:asciiTheme="majorHAnsi" w:hAnsiTheme="majorHAnsi" w:cstheme="majorHAnsi"/>
+          <w:sz w:val="24"/>
+          <w:szCs w:val="24"/>
+        </w:rPr>
+        <w:t>-</w:t>
+      </w:r>
+      <w:r>
+        <w:rPr>
+          <w:rFonts w:asciiTheme="majorHAnsi" w:hAnsiTheme="majorHAnsi" w:cstheme="majorHAnsi"/>
+          <w:sz w:val="24"/>
+          <w:szCs w:val="24"/>
+        </w:rPr>
+        <w:t xml:space="preserve">Provides detail about the Background information regarding the project. </w:t>
+      </w:r>
+    </w:p>
+    <w:p>
+      <w:pPr>
+        <w:pStyle w:val="ae"/>
+        <w:spacing w:line="360" w:lineRule="auto"/>
+        <w:rPr>
+          <w:rFonts w:asciiTheme="majorHAnsi" w:hAnsiTheme="majorHAnsi" w:cstheme="majorHAnsi"/>
+          <w:sz w:val="24"/>
+          <w:szCs w:val="24"/>
+        </w:rPr>
+      </w:pPr>
+      <w:r>
+        <w:rPr>
+          <w:rFonts w:asciiTheme="majorHAnsi" w:hAnsiTheme="majorHAnsi" w:cstheme="majorHAnsi"/>
+          <w:sz w:val="24"/>
+          <w:szCs w:val="24"/>
+        </w:rPr>
+        <w:t>-Gives the reader an idea about the scope of the project.</w:t>
+      </w:r>
+    </w:p>
+    <w:p>
+      <w:pPr>
+        <w:pStyle w:val="ae"/>
+        <w:spacing w:line="360" w:lineRule="auto"/>
+        <w:rPr>
+          <w:rFonts w:asciiTheme="majorHAnsi" w:hAnsiTheme="majorHAnsi" w:cstheme="majorHAnsi"/>
+          <w:sz w:val="24"/>
+          <w:szCs w:val="24"/>
+        </w:rPr>
+      </w:pPr>
+      <w:r>
+        <w:rPr>
+          <w:rFonts w:asciiTheme="majorHAnsi" w:hAnsiTheme="majorHAnsi" w:cstheme="majorHAnsi"/>
+          <w:sz w:val="24"/>
+          <w:szCs w:val="24"/>
+        </w:rPr>
+        <w:t>-We provide an overview of the objectives we aim to complete with this project.</w:t>
+      </w:r>
+    </w:p>
+    <w:p>
+      <w:pPr>
+        <w:pStyle w:val="ae"/>
+        <w:spacing w:line="360" w:lineRule="auto"/>
+        <w:rPr>
+          <w:rFonts w:asciiTheme="majorHAnsi" w:hAnsiTheme="majorHAnsi" w:cstheme="majorHAnsi"/>
+          <w:sz w:val="24"/>
+          <w:szCs w:val="24"/>
+        </w:rPr>
+      </w:pPr>
+      <w:r>
+        <w:rPr>
+          <w:rFonts w:asciiTheme="majorHAnsi" w:hAnsiTheme="majorHAnsi" w:cstheme="majorHAnsi"/>
+          <w:sz w:val="24"/>
+          <w:szCs w:val="24"/>
+          <w:u w:val="single"/>
+        </w:rPr>
+        <w:t>Section 3</w:t>
+      </w:r>
+      <w:r>
+        <w:rPr>
+          <w:rFonts w:asciiTheme="majorHAnsi" w:hAnsiTheme="majorHAnsi" w:cstheme="majorHAnsi"/>
+          <w:sz w:val="24"/>
+          <w:szCs w:val="24"/>
+        </w:rPr>
+        <w:t>:</w:t>
+      </w:r>
+    </w:p>
+    <w:p>
+      <w:pPr>
+        <w:pStyle w:val="ae"/>
+        <w:spacing w:line="360" w:lineRule="auto"/>
+        <w:rPr>
+          <w:rFonts w:asciiTheme="majorHAnsi" w:hAnsiTheme="majorHAnsi" w:cstheme="majorHAnsi"/>
+          <w:sz w:val="24"/>
+          <w:szCs w:val="24"/>
+        </w:rPr>
+      </w:pPr>
+      <w:r>
+        <w:rPr>
+          <w:rFonts w:asciiTheme="majorHAnsi" w:hAnsiTheme="majorHAnsi" w:cstheme="majorHAnsi"/>
+          <w:sz w:val="24"/>
+          <w:szCs w:val="24"/>
+        </w:rPr>
+        <w:t>-Provides a description of the Stakeholders – The formal client, our tutor, and our roles in the team.</w:t>
+      </w:r>
+    </w:p>
+    <w:p>
+      <w:pPr>
+        <w:pStyle w:val="ae"/>
+        <w:spacing w:line="360" w:lineRule="auto"/>
+        <w:rPr>
+          <w:rFonts w:asciiTheme="majorHAnsi" w:hAnsiTheme="majorHAnsi" w:cstheme="majorHAnsi"/>
+          <w:sz w:val="24"/>
+          <w:szCs w:val="24"/>
+        </w:rPr>
+      </w:pPr>
+      <w:r>
+        <w:rPr>
+          <w:rFonts w:asciiTheme="majorHAnsi" w:hAnsiTheme="majorHAnsi" w:cstheme="majorHAnsi"/>
+          <w:sz w:val="24"/>
+          <w:szCs w:val="24"/>
+          <w:u w:val="single"/>
+        </w:rPr>
+        <w:t>Section 4</w:t>
+      </w:r>
+      <w:r>
+        <w:rPr>
+          <w:rFonts w:asciiTheme="majorHAnsi" w:hAnsiTheme="majorHAnsi" w:cstheme="majorHAnsi"/>
+          <w:sz w:val="24"/>
+          <w:szCs w:val="24"/>
+        </w:rPr>
+        <w:t>:</w:t>
+      </w:r>
+    </w:p>
+    <w:p>
+      <w:pPr>
+        <w:pStyle w:val="ae"/>
+        <w:spacing w:line="360" w:lineRule="auto"/>
+        <w:rPr>
+          <w:rFonts w:asciiTheme="majorHAnsi" w:hAnsiTheme="majorHAnsi" w:cstheme="majorHAnsi"/>
+          <w:sz w:val="24"/>
+          <w:szCs w:val="24"/>
+        </w:rPr>
+      </w:pPr>
+      <w:r>
+        <w:rPr>
+          <w:rFonts w:asciiTheme="majorHAnsi" w:hAnsiTheme="majorHAnsi" w:cstheme="majorHAnsi"/>
+          <w:sz w:val="24"/>
+          <w:szCs w:val="24"/>
+        </w:rPr>
+        <w:t>-</w:t>
+      </w:r>
+      <w:r>
+        <w:rPr>
+          <w:rFonts w:asciiTheme="majorHAnsi" w:hAnsiTheme="majorHAnsi" w:cstheme="majorHAnsi"/>
+          <w:sz w:val="24"/>
+          <w:szCs w:val="24"/>
+        </w:rPr>
+        <w:t>Provides the different types of the User Requirements</w:t>
+      </w:r>
+    </w:p>
+    <w:p>
+      <w:pPr>
+        <w:pStyle w:val="ae"/>
+        <w:spacing w:line="360" w:lineRule="auto"/>
+        <w:rPr>
+          <w:rFonts w:asciiTheme="majorHAnsi" w:hAnsiTheme="majorHAnsi" w:cstheme="majorHAnsi"/>
+          <w:sz w:val="24"/>
+          <w:szCs w:val="24"/>
+        </w:rPr>
+      </w:pPr>
+      <w:r>
+        <w:rPr>
+          <w:rFonts w:asciiTheme="majorHAnsi" w:hAnsiTheme="majorHAnsi" w:cstheme="majorHAnsi"/>
+          <w:sz w:val="24"/>
+          <w:szCs w:val="24"/>
+        </w:rPr>
+        <w:t>-MOSCOW table.</w:t>
+      </w:r>
+      <w:bookmarkStart w:id="0" w:name="_GoBack"/>
+      <w:bookmarkEnd w:id="0"/>
+    </w:p>
+    <w:p>
+      <w:pPr>
+        <w:pStyle w:val="ae"/>
+        <w:spacing w:line="360" w:lineRule="auto"/>
+        <w:rPr>
+          <w:rFonts w:asciiTheme="majorHAnsi" w:hAnsiTheme="majorHAnsi" w:cstheme="majorHAnsi"/>
+          <w:sz w:val="24"/>
+          <w:szCs w:val="24"/>
+        </w:rPr>
+      </w:pPr>
+    </w:p>
+    <w:p>
+      <w:pPr>
+        <w:pStyle w:val="ae"/>
+        <w:spacing w:line="360" w:lineRule="auto"/>
+        <w:rPr>
+          <w:rFonts w:asciiTheme="majorHAnsi" w:hAnsiTheme="majorHAnsi" w:cstheme="majorHAnsi"/>
+          <w:sz w:val="24"/>
+          <w:szCs w:val="24"/>
+        </w:rPr>
+      </w:pPr>
+    </w:p>
+    <w:p>
+      <w:pPr>
+        <w:pStyle w:val="ae"/>
+        <w:spacing w:line="360" w:lineRule="auto"/>
+        <w:rPr>
+          <w:rFonts w:asciiTheme="majorHAnsi" w:hAnsiTheme="majorHAnsi" w:cstheme="majorHAnsi"/>
+          <w:sz w:val="24"/>
+          <w:szCs w:val="24"/>
+        </w:rPr>
+      </w:pPr>
+    </w:p>
+    <w:p>
+      <w:pPr>
+        <w:spacing w:line="360" w:lineRule="auto"/>
+        <w:rPr>
+          <w:rFonts w:asciiTheme="majorHAnsi" w:hAnsiTheme="majorHAnsi" w:cstheme="majorHAnsi"/>
+          <w:sz w:val="24"/>
+          <w:szCs w:val="24"/>
+          <w:u w:val="single"/>
+        </w:rPr>
+      </w:pPr>
+    </w:p>
+    <w:p>
+      <w:pPr>
+        <w:pStyle w:val="ae"/>
+        <w:spacing w:line="360" w:lineRule="auto"/>
+        <w:rPr>
+          <w:rFonts w:asciiTheme="majorHAnsi" w:hAnsiTheme="majorHAnsi" w:cstheme="majorHAnsi"/>
+          <w:sz w:val="24"/>
+          <w:szCs w:val="24"/>
+        </w:rPr>
+      </w:pPr>
     </w:p>
     <w:p>
       <w:pPr>
@@ -1771,16 +2065,42 @@
         <w:rPr>
           <w:rFonts w:asciiTheme="majorHAnsi" w:hAnsiTheme="majorHAnsi" w:cstheme="majorHAnsi"/>
         </w:rPr>
-        <w:t>The scope of this project will provide the hiring company “Jupiter” with an application that will fix all of the managing problems that they are experiencing. It will cons</w:t>
+        <w:t xml:space="preserve">The scope of this project will provide the hiring company “Jupiter” with an application that will fix </w:t>
+      </w:r>
+      <w:proofErr w:type="gramStart"/>
+      <w:r>
+        <w:rPr>
+          <w:rFonts w:asciiTheme="majorHAnsi" w:hAnsiTheme="majorHAnsi" w:cstheme="majorHAnsi"/>
+        </w:rPr>
+        <w:t>all of</w:t>
+      </w:r>
+      <w:proofErr w:type="gramEnd"/>
+      <w:r>
+        <w:rPr>
+          <w:rFonts w:asciiTheme="majorHAnsi" w:hAnsiTheme="majorHAnsi" w:cstheme="majorHAnsi"/>
+        </w:rPr>
+        <w:t xml:space="preserve"> the managing problems that they are experiencing. It will </w:t>
+      </w:r>
+      <w:proofErr w:type="gramStart"/>
+      <w:r>
+        <w:rPr>
+          <w:rFonts w:asciiTheme="majorHAnsi" w:hAnsiTheme="majorHAnsi" w:cstheme="majorHAnsi"/>
+        </w:rPr>
+        <w:t>cons</w:t>
       </w:r>
       <w:r>
         <w:rPr>
           <w:rFonts w:asciiTheme="majorHAnsi" w:hAnsiTheme="majorHAnsi" w:cstheme="majorHAnsi"/>
         </w:rPr>
-        <w:t>ists.</w:t>
+        <w:t>ists</w:t>
       </w:r>
-      <w:bookmarkStart w:id="0" w:name="_GoBack"/>
-      <w:bookmarkEnd w:id="0"/>
+      <w:proofErr w:type="gramEnd"/>
+      <w:r>
+        <w:rPr>
+          <w:rFonts w:asciiTheme="majorHAnsi" w:hAnsiTheme="majorHAnsi" w:cstheme="majorHAnsi"/>
+        </w:rPr>
+        <w:t>.</w:t>
+      </w:r>
       <w:r>
         <w:rPr>
           <w:rFonts w:asciiTheme="majorHAnsi" w:hAnsiTheme="majorHAnsi" w:cstheme="majorHAnsi"/>
@@ -2108,7 +2428,35 @@
         <w:rPr>
           <w:rFonts w:asciiTheme="majorHAnsi" w:hAnsiTheme="majorHAnsi" w:cstheme="majorHAnsi"/>
         </w:rPr>
-        <w:t>The formal client is Mieke van Vucht.</w:t>
+        <w:t xml:space="preserve">The formal client is </w:t>
+      </w:r>
+      <w:proofErr w:type="spellStart"/>
+      <w:r>
+        <w:rPr>
+          <w:rFonts w:asciiTheme="majorHAnsi" w:hAnsiTheme="majorHAnsi" w:cstheme="majorHAnsi"/>
+        </w:rPr>
+        <w:t>Mieke</w:t>
+      </w:r>
+      <w:proofErr w:type="spellEnd"/>
+      <w:r>
+        <w:rPr>
+          <w:rFonts w:asciiTheme="majorHAnsi" w:hAnsiTheme="majorHAnsi" w:cstheme="majorHAnsi"/>
+        </w:rPr>
+        <w:t xml:space="preserve"> van </w:t>
+      </w:r>
+      <w:proofErr w:type="spellStart"/>
+      <w:r>
+        <w:rPr>
+          <w:rFonts w:asciiTheme="majorHAnsi" w:hAnsiTheme="majorHAnsi" w:cstheme="majorHAnsi"/>
+        </w:rPr>
+        <w:t>Vucht</w:t>
+      </w:r>
+      <w:proofErr w:type="spellEnd"/>
+      <w:r>
+        <w:rPr>
+          <w:rFonts w:asciiTheme="majorHAnsi" w:hAnsiTheme="majorHAnsi" w:cstheme="majorHAnsi"/>
+        </w:rPr>
+        <w:t>.</w:t>
       </w:r>
       <w:r>
         <w:rPr>
@@ -2154,7 +2502,21 @@
         <w:rPr>
           <w:rFonts w:asciiTheme="majorHAnsi" w:hAnsiTheme="majorHAnsi" w:cstheme="majorHAnsi"/>
         </w:rPr>
-        <w:t xml:space="preserve">The tutor of the group is Mrs. Roopali Gupta. She is the person that follows the team’s progress and deadlines. </w:t>
+        <w:t xml:space="preserve">The tutor of the group is Mrs. </w:t>
+      </w:r>
+      <w:proofErr w:type="spellStart"/>
+      <w:r>
+        <w:rPr>
+          <w:rFonts w:asciiTheme="majorHAnsi" w:hAnsiTheme="majorHAnsi" w:cstheme="majorHAnsi"/>
+        </w:rPr>
+        <w:t>Roopali</w:t>
+      </w:r>
+      <w:proofErr w:type="spellEnd"/>
+      <w:r>
+        <w:rPr>
+          <w:rFonts w:asciiTheme="majorHAnsi" w:hAnsiTheme="majorHAnsi" w:cstheme="majorHAnsi"/>
+        </w:rPr>
+        <w:t xml:space="preserve"> Gupta. She is the person that follows the team’s progress and deadlines. </w:t>
       </w:r>
     </w:p>
     <w:p>
@@ -2190,11 +2552,33 @@
           <w:rFonts w:asciiTheme="majorHAnsi" w:hAnsiTheme="majorHAnsi" w:cstheme="majorHAnsi"/>
         </w:rPr>
       </w:pPr>
+      <w:proofErr w:type="spellStart"/>
       <w:r>
         <w:rPr>
           <w:rFonts w:asciiTheme="majorHAnsi" w:hAnsiTheme="majorHAnsi" w:cstheme="majorHAnsi"/>
         </w:rPr>
-        <w:t>Radoslav Karaganchev (team representative)</w:t>
+        <w:t>Radoslav</w:t>
+      </w:r>
+      <w:proofErr w:type="spellEnd"/>
+      <w:r>
+        <w:rPr>
+          <w:rFonts w:asciiTheme="majorHAnsi" w:hAnsiTheme="majorHAnsi" w:cstheme="majorHAnsi"/>
+        </w:rPr>
+        <w:t xml:space="preserve"> </w:t>
+      </w:r>
+      <w:proofErr w:type="spellStart"/>
+      <w:r>
+        <w:rPr>
+          <w:rFonts w:asciiTheme="majorHAnsi" w:hAnsiTheme="majorHAnsi" w:cstheme="majorHAnsi"/>
+        </w:rPr>
+        <w:t>Karaganchev</w:t>
+      </w:r>
+      <w:proofErr w:type="spellEnd"/>
+      <w:r>
+        <w:rPr>
+          <w:rFonts w:asciiTheme="majorHAnsi" w:hAnsiTheme="majorHAnsi" w:cstheme="majorHAnsi"/>
+        </w:rPr>
+        <w:t xml:space="preserve"> (team representative)</w:t>
       </w:r>
     </w:p>
     <w:p>
@@ -2234,21 +2618,36 @@
         <w:rPr>
           <w:rFonts w:asciiTheme="majorHAnsi" w:hAnsiTheme="majorHAnsi" w:cstheme="majorHAnsi"/>
         </w:rPr>
-        <w:t>Ivan Marinchev (technical role)</w:t>
+        <w:t xml:space="preserve">Ivan </w:t>
       </w:r>
-    </w:p>
-    <w:p>
-      <w:pPr>
-        <w:pStyle w:val="ae"/>
-        <w:spacing w:line="360" w:lineRule="auto"/>
-        <w:rPr>
-          <w:rFonts w:asciiTheme="majorHAnsi" w:hAnsiTheme="majorHAnsi" w:cstheme="majorHAnsi"/>
-        </w:rPr>
-      </w:pPr>
+      <w:proofErr w:type="spellStart"/>
       <w:r>
         <w:rPr>
           <w:rFonts w:asciiTheme="majorHAnsi" w:hAnsiTheme="majorHAnsi" w:cstheme="majorHAnsi"/>
         </w:rPr>
+        <w:t>Marinchev</w:t>
+      </w:r>
+      <w:proofErr w:type="spellEnd"/>
+      <w:r>
+        <w:rPr>
+          <w:rFonts w:asciiTheme="majorHAnsi" w:hAnsiTheme="majorHAnsi" w:cstheme="majorHAnsi"/>
+        </w:rPr>
+        <w:t xml:space="preserve"> (technical role)</w:t>
+      </w:r>
+    </w:p>
+    <w:p>
+      <w:pPr>
+        <w:pStyle w:val="ae"/>
+        <w:spacing w:line="360" w:lineRule="auto"/>
+        <w:rPr>
+          <w:rFonts w:asciiTheme="majorHAnsi" w:hAnsiTheme="majorHAnsi" w:cstheme="majorHAnsi"/>
+        </w:rPr>
+      </w:pPr>
+      <w:r>
+        <w:rPr>
+          <w:rFonts w:asciiTheme="majorHAnsi" w:hAnsiTheme="majorHAnsi" w:cstheme="majorHAnsi"/>
+        </w:rPr>
+        <w:lastRenderedPageBreak/>
         <w:t>Kristian Lachev (technical role)</w:t>
       </w:r>
     </w:p>
@@ -2266,12 +2665,14 @@
         </w:rPr>
         <w:t xml:space="preserve">Lukas </w:t>
       </w:r>
+      <w:proofErr w:type="spellStart"/>
       <w:r>
         <w:rPr>
           <w:rFonts w:asciiTheme="majorHAnsi" w:hAnsiTheme="majorHAnsi" w:cstheme="majorHAnsi"/>
         </w:rPr>
         <w:t>Rimavičius</w:t>
       </w:r>
+      <w:proofErr w:type="spellEnd"/>
       <w:r>
         <w:rPr>
           <w:rFonts w:asciiTheme="majorHAnsi" w:hAnsiTheme="majorHAnsi" w:cstheme="majorHAnsi"/>
@@ -5359,6 +5760,119 @@
     </w:lvl>
   </w:abstractNum>
   <w:abstractNum w:abstractNumId="20" w15:restartNumberingAfterBreak="0">
+    <w:nsid w:val="7B2A4A59"/>
+    <w:multiLevelType w:val="hybridMultilevel"/>
+    <w:tmpl w:val="CD00EDD6"/>
+    <w:lvl w:ilvl="0" w:tplc="0FA230FE">
+      <w:start w:val="2"/>
+      <w:numFmt w:val="bullet"/>
+      <w:lvlText w:val="-"/>
+      <w:lvlJc w:val="left"/>
+      <w:pPr>
+        <w:ind w:left="1080" w:hanging="360"/>
+      </w:pPr>
+      <w:rPr>
+        <w:rFonts w:ascii="Calibri Light" w:eastAsiaTheme="minorHAnsi" w:hAnsi="Calibri Light" w:cs="Calibri Light" w:hint="default"/>
+      </w:rPr>
+    </w:lvl>
+    <w:lvl w:ilvl="1" w:tplc="04020003" w:tentative="1">
+      <w:start w:val="1"/>
+      <w:numFmt w:val="bullet"/>
+      <w:lvlText w:val="o"/>
+      <w:lvlJc w:val="left"/>
+      <w:pPr>
+        <w:ind w:left="1800" w:hanging="360"/>
+      </w:pPr>
+      <w:rPr>
+        <w:rFonts w:ascii="Courier New" w:hAnsi="Courier New" w:cs="Courier New" w:hint="default"/>
+      </w:rPr>
+    </w:lvl>
+    <w:lvl w:ilvl="2" w:tplc="04020005" w:tentative="1">
+      <w:start w:val="1"/>
+      <w:numFmt w:val="bullet"/>
+      <w:lvlText w:val=""/>
+      <w:lvlJc w:val="left"/>
+      <w:pPr>
+        <w:ind w:left="2520" w:hanging="360"/>
+      </w:pPr>
+      <w:rPr>
+        <w:rFonts w:ascii="Wingdings" w:hAnsi="Wingdings" w:hint="default"/>
+      </w:rPr>
+    </w:lvl>
+    <w:lvl w:ilvl="3" w:tplc="04020001" w:tentative="1">
+      <w:start w:val="1"/>
+      <w:numFmt w:val="bullet"/>
+      <w:lvlText w:val=""/>
+      <w:lvlJc w:val="left"/>
+      <w:pPr>
+        <w:ind w:left="3240" w:hanging="360"/>
+      </w:pPr>
+      <w:rPr>
+        <w:rFonts w:ascii="Symbol" w:hAnsi="Symbol" w:hint="default"/>
+      </w:rPr>
+    </w:lvl>
+    <w:lvl w:ilvl="4" w:tplc="04020003" w:tentative="1">
+      <w:start w:val="1"/>
+      <w:numFmt w:val="bullet"/>
+      <w:lvlText w:val="o"/>
+      <w:lvlJc w:val="left"/>
+      <w:pPr>
+        <w:ind w:left="3960" w:hanging="360"/>
+      </w:pPr>
+      <w:rPr>
+        <w:rFonts w:ascii="Courier New" w:hAnsi="Courier New" w:cs="Courier New" w:hint="default"/>
+      </w:rPr>
+    </w:lvl>
+    <w:lvl w:ilvl="5" w:tplc="04020005" w:tentative="1">
+      <w:start w:val="1"/>
+      <w:numFmt w:val="bullet"/>
+      <w:lvlText w:val=""/>
+      <w:lvlJc w:val="left"/>
+      <w:pPr>
+        <w:ind w:left="4680" w:hanging="360"/>
+      </w:pPr>
+      <w:rPr>
+        <w:rFonts w:ascii="Wingdings" w:hAnsi="Wingdings" w:hint="default"/>
+      </w:rPr>
+    </w:lvl>
+    <w:lvl w:ilvl="6" w:tplc="04020001" w:tentative="1">
+      <w:start w:val="1"/>
+      <w:numFmt w:val="bullet"/>
+      <w:lvlText w:val=""/>
+      <w:lvlJc w:val="left"/>
+      <w:pPr>
+        <w:ind w:left="5400" w:hanging="360"/>
+      </w:pPr>
+      <w:rPr>
+        <w:rFonts w:ascii="Symbol" w:hAnsi="Symbol" w:hint="default"/>
+      </w:rPr>
+    </w:lvl>
+    <w:lvl w:ilvl="7" w:tplc="04020003" w:tentative="1">
+      <w:start w:val="1"/>
+      <w:numFmt w:val="bullet"/>
+      <w:lvlText w:val="o"/>
+      <w:lvlJc w:val="left"/>
+      <w:pPr>
+        <w:ind w:left="6120" w:hanging="360"/>
+      </w:pPr>
+      <w:rPr>
+        <w:rFonts w:ascii="Courier New" w:hAnsi="Courier New" w:cs="Courier New" w:hint="default"/>
+      </w:rPr>
+    </w:lvl>
+    <w:lvl w:ilvl="8" w:tplc="04020005" w:tentative="1">
+      <w:start w:val="1"/>
+      <w:numFmt w:val="bullet"/>
+      <w:lvlText w:val=""/>
+      <w:lvlJc w:val="left"/>
+      <w:pPr>
+        <w:ind w:left="6840" w:hanging="360"/>
+      </w:pPr>
+      <w:rPr>
+        <w:rFonts w:ascii="Wingdings" w:hAnsi="Wingdings" w:hint="default"/>
+      </w:rPr>
+    </w:lvl>
+  </w:abstractNum>
+  <w:abstractNum w:abstractNumId="21" w15:restartNumberingAfterBreak="0">
     <w:nsid w:val="7BD1570A"/>
     <w:multiLevelType w:val="hybridMultilevel"/>
     <w:tmpl w:val="DE6A1CA8"/>
@@ -5517,7 +6031,7 @@
     <w:abstractNumId w:val="18"/>
   </w:num>
   <w:num w:numId="14">
-    <w:abstractNumId w:val="20"/>
+    <w:abstractNumId w:val="21"/>
   </w:num>
   <w:num w:numId="15">
     <w:abstractNumId w:val="8"/>
@@ -5545,6 +6059,9 @@
   </w:num>
   <w:num w:numId="23">
     <w:abstractNumId w:val="1"/>
+  </w:num>
+  <w:num w:numId="24">
+    <w:abstractNumId w:val="20"/>
   </w:num>
 </w:numbering>
 </file>
@@ -6654,15 +7171,15 @@
     <w:pitch w:val="variable"/>
     <w:sig w:usb0="00010003" w:usb1="00000000" w:usb2="00000000" w:usb3="00000000" w:csb0="00000001" w:csb1="00000000"/>
   </w:font>
-  <w:font w:name="Calibri">
-    <w:panose1 w:val="020F0502020204030204"/>
+  <w:font w:name="Calibri Light">
+    <w:panose1 w:val="020F0302020204030204"/>
     <w:charset w:val="CC"/>
     <w:family w:val="swiss"/>
     <w:pitch w:val="variable"/>
     <w:sig w:usb0="E4002EFF" w:usb1="C000247B" w:usb2="00000009" w:usb3="00000000" w:csb0="000001FF" w:csb1="00000000"/>
   </w:font>
-  <w:font w:name="Calibri Light">
-    <w:panose1 w:val="020F0302020204030204"/>
+  <w:font w:name="Calibri">
+    <w:panose1 w:val="020F0502020204030204"/>
     <w:charset w:val="CC"/>
     <w:family w:val="swiss"/>
     <w:pitch w:val="variable"/>
@@ -6714,6 +7231,7 @@
     <w:rsid w:val="00B75892"/>
     <w:rsid w:val="00CA7BB1"/>
     <w:rsid w:val="00D10634"/>
+    <w:rsid w:val="00FD1B12"/>
   </w:rsids>
   <m:mathPr>
     <m:mathFont m:val="Cambria Math"/>
@@ -7798,18 +8316,18 @@
 </file>
 
 <file path=customXml/item3.xml><?xml version="1.0" encoding="utf-8"?>
-<p:properties xmlns:p="http://schemas.microsoft.com/office/2006/metadata/properties" xmlns:xsi="http://www.w3.org/2001/XMLSchema-instance" xmlns:pc="http://schemas.microsoft.com/office/infopath/2007/PartnerControls">
-  <documentManagement/>
-</p:properties>
-</file>
-
-<file path=customXml/item4.xml><?xml version="1.0" encoding="utf-8"?>
 <?mso-contentType ?>
 <FormTemplates xmlns="http://schemas.microsoft.com/sharepoint/v3/contenttype/forms">
   <Display>DocumentLibraryForm</Display>
   <Edit>DocumentLibraryForm</Edit>
   <New>DocumentLibraryForm</New>
 </FormTemplates>
+</file>
+
+<file path=customXml/item4.xml><?xml version="1.0" encoding="utf-8"?>
+<p:properties xmlns:p="http://schemas.microsoft.com/office/2006/metadata/properties" xmlns:xsi="http://www.w3.org/2001/XMLSchema-instance" xmlns:pc="http://schemas.microsoft.com/office/infopath/2007/PartnerControls">
+  <documentManagement/>
+</p:properties>
 </file>
 
 <file path=customXml/item5.xml><?xml version="1.0" encoding="utf-8"?>
@@ -7844,6 +8362,14 @@
 </file>
 
 <file path=customXml/itemProps3.xml><?xml version="1.0" encoding="utf-8"?>
+<ds:datastoreItem xmlns:ds="http://schemas.openxmlformats.org/officeDocument/2006/customXml" ds:itemID="{B58AF498-6A51-4E05-9DFE-D23F181CA660}">
+  <ds:schemaRefs>
+    <ds:schemaRef ds:uri="http://schemas.microsoft.com/sharepoint/v3/contenttype/forms"/>
+  </ds:schemaRefs>
+</ds:datastoreItem>
+</file>
+
+<file path=customXml/itemProps4.xml><?xml version="1.0" encoding="utf-8"?>
 <ds:datastoreItem xmlns:ds="http://schemas.openxmlformats.org/officeDocument/2006/customXml" ds:itemID="{F4035C12-6B24-4FEA-BA29-0B88CCFC933E}">
   <ds:schemaRefs>
     <ds:schemaRef ds:uri="http://schemas.microsoft.com/office/2006/metadata/properties"/>
@@ -7852,16 +8378,8 @@
 </ds:datastoreItem>
 </file>
 
-<file path=customXml/itemProps4.xml><?xml version="1.0" encoding="utf-8"?>
-<ds:datastoreItem xmlns:ds="http://schemas.openxmlformats.org/officeDocument/2006/customXml" ds:itemID="{B58AF498-6A51-4E05-9DFE-D23F181CA660}">
-  <ds:schemaRefs>
-    <ds:schemaRef ds:uri="http://schemas.microsoft.com/sharepoint/v3/contenttype/forms"/>
-  </ds:schemaRefs>
-</ds:datastoreItem>
-</file>
-
 <file path=customXml/itemProps5.xml><?xml version="1.0" encoding="utf-8"?>
-<ds:datastoreItem xmlns:ds="http://schemas.openxmlformats.org/officeDocument/2006/customXml" ds:itemID="{69A3F21C-B0B5-416E-BC0B-303FEAC9865F}">
+<ds:datastoreItem xmlns:ds="http://schemas.openxmlformats.org/officeDocument/2006/customXml" ds:itemID="{2B644C2E-F068-4ADD-8F9D-E6C41E720011}">
   <ds:schemaRefs>
     <ds:schemaRef ds:uri="http://schemas.openxmlformats.org/officeDocument/2006/bibliography"/>
   </ds:schemaRefs>

</xml_diff>